<commit_message>
finished most of lab, started writing report
</commit_message>
<xml_diff>
--- a/TBMI26_assignments2019 2/TBMI26_Supervised_Report.docx
+++ b/TBMI26_assignments2019 2/TBMI26_Supervised_Report.docx
@@ -4,7 +4,7 @@
   <w:body>
     <w:p>
       <w:pPr>
-        <w:pStyle w:val="Rubrik"/>
+        <w:pStyle w:val="Title"/>
         <w:jc w:val="center"/>
         <w:rPr>
           <w:lang w:val="en-US"/>
@@ -160,7 +160,21 @@
         <w:rPr>
           <w:lang w:val="en-US"/>
         </w:rPr>
-        <w:t xml:space="preserve">In order to pass the assignment you will need to answer the following questions and upload the document to LISAM. </w:t>
+        <w:t xml:space="preserve">In order to pass the </w:t>
+      </w:r>
+      <w:proofErr w:type="gramStart"/>
+      <w:r>
+        <w:rPr>
+          <w:lang w:val="en-US"/>
+        </w:rPr>
+        <w:t>assignment</w:t>
+      </w:r>
+      <w:proofErr w:type="gramEnd"/>
+      <w:r>
+        <w:rPr>
+          <w:lang w:val="en-US"/>
+        </w:rPr>
+        <w:t xml:space="preserve"> you will need to answer the following questions and upload the document to LISAM. </w:t>
       </w:r>
       <w:r>
         <w:rPr>
@@ -182,8 +196,6 @@
           <w:lang w:val="en-US"/>
         </w:rPr>
       </w:pPr>
-      <w:bookmarkStart w:id="0" w:name="_GoBack"/>
-      <w:bookmarkEnd w:id="0"/>
       <w:r>
         <w:rPr>
           <w:lang w:val="en-US"/>
@@ -193,7 +205,7 @@
     </w:p>
     <w:p>
       <w:pPr>
-        <w:pStyle w:val="Liststycke"/>
+        <w:pStyle w:val="ListParagraph"/>
         <w:numPr>
           <w:ilvl w:val="0"/>
           <w:numId w:val="2"/>
@@ -220,34 +232,34 @@
     </w:p>
     <w:p>
       <w:pPr>
-        <w:pStyle w:val="Liststycke"/>
-        <w:rPr>
-          <w:b/>
-          <w:lang w:val="en-US"/>
-        </w:rPr>
-      </w:pPr>
-    </w:p>
-    <w:p>
-      <w:pPr>
-        <w:pStyle w:val="Liststycke"/>
-        <w:rPr>
-          <w:b/>
-          <w:lang w:val="en-US"/>
-        </w:rPr>
-      </w:pPr>
-    </w:p>
-    <w:p>
-      <w:pPr>
-        <w:pStyle w:val="Liststycke"/>
-        <w:rPr>
-          <w:b/>
-          <w:lang w:val="en-US"/>
-        </w:rPr>
-      </w:pPr>
-    </w:p>
-    <w:p>
-      <w:pPr>
-        <w:pStyle w:val="Liststycke"/>
+        <w:pStyle w:val="ListParagraph"/>
+        <w:rPr>
+          <w:b/>
+          <w:lang w:val="en-US"/>
+        </w:rPr>
+      </w:pPr>
+    </w:p>
+    <w:p>
+      <w:pPr>
+        <w:pStyle w:val="ListParagraph"/>
+        <w:rPr>
+          <w:b/>
+          <w:lang w:val="en-US"/>
+        </w:rPr>
+      </w:pPr>
+    </w:p>
+    <w:p>
+      <w:pPr>
+        <w:pStyle w:val="ListParagraph"/>
+        <w:rPr>
+          <w:b/>
+          <w:lang w:val="en-US"/>
+        </w:rPr>
+      </w:pPr>
+    </w:p>
+    <w:p>
+      <w:pPr>
+        <w:pStyle w:val="ListParagraph"/>
         <w:numPr>
           <w:ilvl w:val="0"/>
           <w:numId w:val="2"/>
@@ -267,7 +279,7 @@
       <w:hyperlink r:id="rId5" w:history="1">
         <w:r>
           <w:rPr>
-            <w:rStyle w:val="Hyperlnk"/>
+            <w:rStyle w:val="Hyperlink"/>
             <w:b/>
             <w:lang w:val="en-US"/>
           </w:rPr>
@@ -277,34 +289,34 @@
     </w:p>
     <w:p>
       <w:pPr>
-        <w:pStyle w:val="Liststycke"/>
-        <w:rPr>
-          <w:b/>
-          <w:lang w:val="en-US"/>
-        </w:rPr>
-      </w:pPr>
-    </w:p>
-    <w:p>
-      <w:pPr>
-        <w:pStyle w:val="Liststycke"/>
-        <w:rPr>
-          <w:b/>
-          <w:lang w:val="en-US"/>
-        </w:rPr>
-      </w:pPr>
-    </w:p>
-    <w:p>
-      <w:pPr>
-        <w:pStyle w:val="Liststycke"/>
-        <w:rPr>
-          <w:b/>
-          <w:lang w:val="en-US"/>
-        </w:rPr>
-      </w:pPr>
-    </w:p>
-    <w:p>
-      <w:pPr>
-        <w:pStyle w:val="Liststycke"/>
+        <w:pStyle w:val="ListParagraph"/>
+        <w:rPr>
+          <w:b/>
+          <w:lang w:val="en-US"/>
+        </w:rPr>
+      </w:pPr>
+    </w:p>
+    <w:p>
+      <w:pPr>
+        <w:pStyle w:val="ListParagraph"/>
+        <w:rPr>
+          <w:b/>
+          <w:lang w:val="en-US"/>
+        </w:rPr>
+      </w:pPr>
+    </w:p>
+    <w:p>
+      <w:pPr>
+        <w:pStyle w:val="ListParagraph"/>
+        <w:rPr>
+          <w:b/>
+          <w:lang w:val="en-US"/>
+        </w:rPr>
+      </w:pPr>
+    </w:p>
+    <w:p>
+      <w:pPr>
+        <w:pStyle w:val="ListParagraph"/>
         <w:numPr>
           <w:ilvl w:val="0"/>
           <w:numId w:val="2"/>
@@ -326,39 +338,55 @@
           <w:b/>
           <w:lang w:val="en-US"/>
         </w:rPr>
-        <w:t xml:space="preserve"> short summery of how you implemented the kNN algorithm.  </w:t>
-      </w:r>
-    </w:p>
-    <w:p>
-      <w:pPr>
-        <w:pStyle w:val="Liststycke"/>
-        <w:rPr>
-          <w:b/>
-          <w:lang w:val="en-US"/>
-        </w:rPr>
-      </w:pPr>
-    </w:p>
-    <w:p>
-      <w:pPr>
-        <w:pStyle w:val="Liststycke"/>
-        <w:rPr>
-          <w:b/>
-          <w:lang w:val="en-US"/>
-        </w:rPr>
-      </w:pPr>
-    </w:p>
-    <w:p>
-      <w:pPr>
-        <w:pStyle w:val="Liststycke"/>
-        <w:rPr>
-          <w:b/>
-          <w:lang w:val="en-US"/>
-        </w:rPr>
-      </w:pPr>
-    </w:p>
-    <w:p>
-      <w:pPr>
-        <w:pStyle w:val="Liststycke"/>
+        <w:t xml:space="preserve"> short summery of how you implemented the </w:t>
+      </w:r>
+      <w:proofErr w:type="spellStart"/>
+      <w:r>
+        <w:rPr>
+          <w:b/>
+          <w:lang w:val="en-US"/>
+        </w:rPr>
+        <w:t>kNN</w:t>
+      </w:r>
+      <w:proofErr w:type="spellEnd"/>
+      <w:r>
+        <w:rPr>
+          <w:b/>
+          <w:lang w:val="en-US"/>
+        </w:rPr>
+        <w:t xml:space="preserve"> algorithm.  </w:t>
+      </w:r>
+    </w:p>
+    <w:p>
+      <w:pPr>
+        <w:pStyle w:val="ListParagraph"/>
+        <w:rPr>
+          <w:b/>
+          <w:lang w:val="en-US"/>
+        </w:rPr>
+      </w:pPr>
+    </w:p>
+    <w:p>
+      <w:pPr>
+        <w:pStyle w:val="ListParagraph"/>
+        <w:rPr>
+          <w:b/>
+          <w:lang w:val="en-US"/>
+        </w:rPr>
+      </w:pPr>
+    </w:p>
+    <w:p>
+      <w:pPr>
+        <w:pStyle w:val="ListParagraph"/>
+        <w:rPr>
+          <w:b/>
+          <w:lang w:val="en-US"/>
+        </w:rPr>
+      </w:pPr>
+    </w:p>
+    <w:p>
+      <w:pPr>
+        <w:pStyle w:val="ListParagraph"/>
         <w:numPr>
           <w:ilvl w:val="0"/>
           <w:numId w:val="2"/>
@@ -373,7 +401,23 @@
           <w:b/>
           <w:lang w:val="en-US"/>
         </w:rPr>
-        <w:t>Explain how you handle draws in kNN, e.g. with two classes</w:t>
+        <w:t xml:space="preserve">Explain how you handle draws in </w:t>
+      </w:r>
+      <w:proofErr w:type="spellStart"/>
+      <w:r>
+        <w:rPr>
+          <w:b/>
+          <w:lang w:val="en-US"/>
+        </w:rPr>
+        <w:t>kNN</w:t>
+      </w:r>
+      <w:proofErr w:type="spellEnd"/>
+      <w:r>
+        <w:rPr>
+          <w:b/>
+          <w:lang w:val="en-US"/>
+        </w:rPr>
+        <w:t>, e.g. with two classes</w:t>
       </w:r>
       <w:r>
         <w:rPr>
@@ -406,34 +450,34 @@
     </w:p>
     <w:p>
       <w:pPr>
-        <w:pStyle w:val="Liststycke"/>
-        <w:rPr>
-          <w:b/>
-          <w:lang w:val="en-US"/>
-        </w:rPr>
-      </w:pPr>
-    </w:p>
-    <w:p>
-      <w:pPr>
-        <w:pStyle w:val="Liststycke"/>
-        <w:rPr>
-          <w:b/>
-          <w:lang w:val="en-US"/>
-        </w:rPr>
-      </w:pPr>
-    </w:p>
-    <w:p>
-      <w:pPr>
-        <w:pStyle w:val="Liststycke"/>
-        <w:rPr>
-          <w:b/>
-          <w:lang w:val="en-US"/>
-        </w:rPr>
-      </w:pPr>
-    </w:p>
-    <w:p>
-      <w:pPr>
-        <w:pStyle w:val="Liststycke"/>
+        <w:pStyle w:val="ListParagraph"/>
+        <w:rPr>
+          <w:b/>
+          <w:lang w:val="en-US"/>
+        </w:rPr>
+      </w:pPr>
+    </w:p>
+    <w:p>
+      <w:pPr>
+        <w:pStyle w:val="ListParagraph"/>
+        <w:rPr>
+          <w:b/>
+          <w:lang w:val="en-US"/>
+        </w:rPr>
+      </w:pPr>
+    </w:p>
+    <w:p>
+      <w:pPr>
+        <w:pStyle w:val="ListParagraph"/>
+        <w:rPr>
+          <w:b/>
+          <w:lang w:val="en-US"/>
+        </w:rPr>
+      </w:pPr>
+    </w:p>
+    <w:p>
+      <w:pPr>
+        <w:pStyle w:val="ListParagraph"/>
         <w:numPr>
           <w:ilvl w:val="0"/>
           <w:numId w:val="2"/>
@@ -474,34 +518,34 @@
     </w:p>
     <w:p>
       <w:pPr>
-        <w:pStyle w:val="Liststycke"/>
-        <w:rPr>
-          <w:b/>
-          <w:lang w:val="en-US"/>
-        </w:rPr>
-      </w:pPr>
-    </w:p>
-    <w:p>
-      <w:pPr>
-        <w:pStyle w:val="Liststycke"/>
-        <w:rPr>
-          <w:b/>
-          <w:lang w:val="en-US"/>
-        </w:rPr>
-      </w:pPr>
-    </w:p>
-    <w:p>
-      <w:pPr>
-        <w:pStyle w:val="Liststycke"/>
-        <w:rPr>
-          <w:b/>
-          <w:lang w:val="en-US"/>
-        </w:rPr>
-      </w:pPr>
-    </w:p>
-    <w:p>
-      <w:pPr>
-        <w:pStyle w:val="Liststycke"/>
+        <w:pStyle w:val="ListParagraph"/>
+        <w:rPr>
+          <w:b/>
+          <w:lang w:val="en-US"/>
+        </w:rPr>
+      </w:pPr>
+    </w:p>
+    <w:p>
+      <w:pPr>
+        <w:pStyle w:val="ListParagraph"/>
+        <w:rPr>
+          <w:b/>
+          <w:lang w:val="en-US"/>
+        </w:rPr>
+      </w:pPr>
+    </w:p>
+    <w:p>
+      <w:pPr>
+        <w:pStyle w:val="ListParagraph"/>
+        <w:rPr>
+          <w:b/>
+          <w:lang w:val="en-US"/>
+        </w:rPr>
+      </w:pPr>
+    </w:p>
+    <w:p>
+      <w:pPr>
+        <w:pStyle w:val="ListParagraph"/>
         <w:numPr>
           <w:ilvl w:val="0"/>
           <w:numId w:val="2"/>
@@ -556,34 +600,34 @@
     </w:p>
     <w:p>
       <w:pPr>
-        <w:pStyle w:val="Liststycke"/>
-        <w:rPr>
-          <w:b/>
-          <w:lang w:val="en-US"/>
-        </w:rPr>
-      </w:pPr>
-    </w:p>
-    <w:p>
-      <w:pPr>
-        <w:pStyle w:val="Liststycke"/>
-        <w:rPr>
-          <w:b/>
-          <w:lang w:val="en-US"/>
-        </w:rPr>
-      </w:pPr>
-    </w:p>
-    <w:p>
-      <w:pPr>
-        <w:pStyle w:val="Liststycke"/>
-        <w:rPr>
-          <w:b/>
-          <w:lang w:val="en-US"/>
-        </w:rPr>
-      </w:pPr>
-    </w:p>
-    <w:p>
-      <w:pPr>
-        <w:pStyle w:val="Liststycke"/>
+        <w:pStyle w:val="ListParagraph"/>
+        <w:rPr>
+          <w:b/>
+          <w:lang w:val="en-US"/>
+        </w:rPr>
+      </w:pPr>
+    </w:p>
+    <w:p>
+      <w:pPr>
+        <w:pStyle w:val="ListParagraph"/>
+        <w:rPr>
+          <w:b/>
+          <w:lang w:val="en-US"/>
+        </w:rPr>
+      </w:pPr>
+    </w:p>
+    <w:p>
+      <w:pPr>
+        <w:pStyle w:val="ListParagraph"/>
+        <w:rPr>
+          <w:b/>
+          <w:lang w:val="en-US"/>
+        </w:rPr>
+      </w:pPr>
+    </w:p>
+    <w:p>
+      <w:pPr>
+        <w:pStyle w:val="ListParagraph"/>
         <w:numPr>
           <w:ilvl w:val="0"/>
           <w:numId w:val="2"/>
@@ -624,34 +668,688 @@
     </w:p>
     <w:p>
       <w:pPr>
-        <w:pStyle w:val="Liststycke"/>
-        <w:rPr>
-          <w:b/>
-          <w:lang w:val="en-US"/>
-        </w:rPr>
-      </w:pPr>
-    </w:p>
-    <w:p>
-      <w:pPr>
-        <w:pStyle w:val="Liststycke"/>
-        <w:rPr>
-          <w:b/>
-          <w:lang w:val="en-US"/>
-        </w:rPr>
-      </w:pPr>
-    </w:p>
-    <w:p>
-      <w:pPr>
-        <w:pStyle w:val="Liststycke"/>
-        <w:rPr>
-          <w:b/>
-          <w:lang w:val="en-US"/>
-        </w:rPr>
-      </w:pPr>
-    </w:p>
-    <w:p>
-      <w:pPr>
-        <w:pStyle w:val="Liststycke"/>
+        <w:pStyle w:val="ListParagraph"/>
+        <w:rPr>
+          <w:b/>
+          <w:lang w:val="en-US"/>
+        </w:rPr>
+      </w:pPr>
+    </w:p>
+    <w:p>
+      <w:pPr>
+        <w:pStyle w:val="ListParagraph"/>
+        <w:rPr>
+          <w:lang w:val="en-US"/>
+        </w:rPr>
+      </w:pPr>
+      <w:r>
+        <w:rPr>
+          <w:lang w:val="en-US"/>
+        </w:rPr>
+        <w:t>Dataset 1:</w:t>
+      </w:r>
+      <w:r>
+        <w:rPr>
+          <w:lang w:val="en-US"/>
+        </w:rPr>
+        <w:t xml:space="preserve"> </w:t>
+      </w:r>
+      <w:r>
+        <w:rPr>
+          <w:lang w:val="en-US"/>
+        </w:rPr>
+        <w:t>--Single Layer Network--</w:t>
+      </w:r>
+    </w:p>
+    <w:p>
+      <w:pPr>
+        <w:pStyle w:val="ListParagraph"/>
+        <w:numPr>
+          <w:ilvl w:val="0"/>
+          <w:numId w:val="3"/>
+        </w:numPr>
+        <w:rPr>
+          <w:lang w:val="en-US"/>
+        </w:rPr>
+      </w:pPr>
+      <w:r>
+        <w:rPr>
+          <w:lang w:val="en-US"/>
+        </w:rPr>
+        <w:t>Accuracy:</w:t>
+      </w:r>
+      <w:r>
+        <w:rPr>
+          <w:lang w:val="en-US"/>
+        </w:rPr>
+        <w:t xml:space="preserve"> 99</w:t>
+      </w:r>
+      <w:r>
+        <w:rPr>
+          <w:lang w:val="en-US"/>
+        </w:rPr>
+        <w:t>%</w:t>
+      </w:r>
+    </w:p>
+    <w:p>
+      <w:pPr>
+        <w:pStyle w:val="ListParagraph"/>
+        <w:numPr>
+          <w:ilvl w:val="0"/>
+          <w:numId w:val="3"/>
+        </w:numPr>
+        <w:rPr>
+          <w:lang w:val="en-US"/>
+        </w:rPr>
+      </w:pPr>
+      <w:r>
+        <w:rPr>
+          <w:lang w:val="en-US"/>
+        </w:rPr>
+        <w:t>Training Time:</w:t>
+      </w:r>
+      <w:r>
+        <w:rPr>
+          <w:lang w:val="en-US"/>
+        </w:rPr>
+        <w:t xml:space="preserve"> 0.0742 s</w:t>
+      </w:r>
+    </w:p>
+    <w:p>
+      <w:pPr>
+        <w:pStyle w:val="ListParagraph"/>
+        <w:numPr>
+          <w:ilvl w:val="0"/>
+          <w:numId w:val="3"/>
+        </w:numPr>
+        <w:rPr>
+          <w:lang w:val="en-US"/>
+        </w:rPr>
+      </w:pPr>
+      <w:r>
+        <w:rPr>
+          <w:lang w:val="en-US"/>
+        </w:rPr>
+        <w:t xml:space="preserve">Epochs: </w:t>
+      </w:r>
+      <w:r>
+        <w:rPr>
+          <w:lang w:val="en-US"/>
+        </w:rPr>
+        <w:t>1000</w:t>
+      </w:r>
+    </w:p>
+    <w:p>
+      <w:pPr>
+        <w:pStyle w:val="ListParagraph"/>
+        <w:numPr>
+          <w:ilvl w:val="0"/>
+          <w:numId w:val="3"/>
+        </w:numPr>
+        <w:rPr>
+          <w:lang w:val="en-US"/>
+        </w:rPr>
+      </w:pPr>
+      <w:r>
+        <w:rPr>
+          <w:lang w:val="en-US"/>
+        </w:rPr>
+        <w:t>Learning Rate</w:t>
+      </w:r>
+      <w:r>
+        <w:rPr>
+          <w:lang w:val="en-US"/>
+        </w:rPr>
+        <w:t xml:space="preserve">: </w:t>
+      </w:r>
+      <w:r>
+        <w:rPr>
+          <w:lang w:val="en-US"/>
+        </w:rPr>
+        <w:t>0.005</w:t>
+      </w:r>
+    </w:p>
+    <w:p>
+      <w:pPr>
+        <w:pStyle w:val="ListParagraph"/>
+        <w:numPr>
+          <w:ilvl w:val="0"/>
+          <w:numId w:val="3"/>
+        </w:numPr>
+        <w:rPr>
+          <w:lang w:val="en-US"/>
+        </w:rPr>
+      </w:pPr>
+      <w:r>
+        <w:rPr>
+          <w:lang w:val="en-US"/>
+        </w:rPr>
+        <w:t>Hidden Neurons</w:t>
+      </w:r>
+      <w:r>
+        <w:rPr>
+          <w:lang w:val="en-US"/>
+        </w:rPr>
+        <w:t xml:space="preserve">: </w:t>
+      </w:r>
+      <w:r>
+        <w:rPr>
+          <w:lang w:val="en-US"/>
+        </w:rPr>
+        <w:t>-</w:t>
+      </w:r>
+    </w:p>
+    <w:p>
+      <w:pPr>
+        <w:pStyle w:val="ListParagraph"/>
+        <w:numPr>
+          <w:ilvl w:val="0"/>
+          <w:numId w:val="3"/>
+        </w:numPr>
+        <w:rPr>
+          <w:lang w:val="en-US"/>
+        </w:rPr>
+      </w:pPr>
+      <w:r>
+        <w:rPr>
+          <w:lang w:val="en-US"/>
+        </w:rPr>
+        <w:t>Motivation:</w:t>
+      </w:r>
+      <w:r>
+        <w:rPr>
+          <w:lang w:val="en-US"/>
+        </w:rPr>
+        <w:t xml:space="preserve"> Linearly separable dataset, which means it should have no need for any hidden layers. Additionally, epochs can be set low and learning rate high as the network will converge early.</w:t>
+      </w:r>
+    </w:p>
+    <w:p>
+      <w:pPr>
+        <w:ind w:left="720"/>
+        <w:rPr>
+          <w:lang w:val="en-US"/>
+        </w:rPr>
+      </w:pPr>
+      <w:r>
+        <w:rPr>
+          <w:lang w:val="en-US"/>
+        </w:rPr>
+        <w:t xml:space="preserve">Dataset 2: </w:t>
+      </w:r>
+    </w:p>
+    <w:p>
+      <w:pPr>
+        <w:pStyle w:val="ListParagraph"/>
+        <w:numPr>
+          <w:ilvl w:val="0"/>
+          <w:numId w:val="4"/>
+        </w:numPr>
+        <w:rPr>
+          <w:lang w:val="en-US"/>
+        </w:rPr>
+      </w:pPr>
+      <w:r>
+        <w:rPr>
+          <w:lang w:val="en-US"/>
+        </w:rPr>
+        <w:t>Accuracy:</w:t>
+      </w:r>
+      <w:r>
+        <w:rPr>
+          <w:lang w:val="en-US"/>
+        </w:rPr>
+        <w:t xml:space="preserve"> 99.8%</w:t>
+      </w:r>
+    </w:p>
+    <w:p>
+      <w:pPr>
+        <w:pStyle w:val="ListParagraph"/>
+        <w:numPr>
+          <w:ilvl w:val="0"/>
+          <w:numId w:val="4"/>
+        </w:numPr>
+        <w:rPr>
+          <w:lang w:val="en-US"/>
+        </w:rPr>
+      </w:pPr>
+      <w:r>
+        <w:rPr>
+          <w:lang w:val="en-US"/>
+        </w:rPr>
+        <w:t>Training Time:</w:t>
+      </w:r>
+      <w:r>
+        <w:rPr>
+          <w:lang w:val="en-US"/>
+        </w:rPr>
+        <w:t xml:space="preserve"> 1.1839 s</w:t>
+      </w:r>
+    </w:p>
+    <w:p>
+      <w:pPr>
+        <w:pStyle w:val="ListParagraph"/>
+        <w:numPr>
+          <w:ilvl w:val="0"/>
+          <w:numId w:val="4"/>
+        </w:numPr>
+        <w:rPr>
+          <w:lang w:val="en-US"/>
+        </w:rPr>
+      </w:pPr>
+      <w:r>
+        <w:rPr>
+          <w:lang w:val="en-US"/>
+        </w:rPr>
+        <w:t>Epochs:</w:t>
+      </w:r>
+      <w:r>
+        <w:rPr>
+          <w:lang w:val="en-US"/>
+        </w:rPr>
+        <w:t xml:space="preserve"> 4000</w:t>
+      </w:r>
+    </w:p>
+    <w:p>
+      <w:pPr>
+        <w:pStyle w:val="ListParagraph"/>
+        <w:numPr>
+          <w:ilvl w:val="0"/>
+          <w:numId w:val="4"/>
+        </w:numPr>
+        <w:rPr>
+          <w:lang w:val="en-US"/>
+        </w:rPr>
+      </w:pPr>
+      <w:r>
+        <w:rPr>
+          <w:lang w:val="en-US"/>
+        </w:rPr>
+        <w:t>Learning Rate:</w:t>
+      </w:r>
+      <w:r>
+        <w:rPr>
+          <w:lang w:val="en-US"/>
+        </w:rPr>
+        <w:t xml:space="preserve"> 0.01 (Can be high, as there is ample space between classes and even sharp lines will separate the dataset nicely)</w:t>
+      </w:r>
+    </w:p>
+    <w:p>
+      <w:pPr>
+        <w:pStyle w:val="ListParagraph"/>
+        <w:numPr>
+          <w:ilvl w:val="0"/>
+          <w:numId w:val="4"/>
+        </w:numPr>
+        <w:rPr>
+          <w:lang w:val="en-US"/>
+        </w:rPr>
+      </w:pPr>
+      <w:r>
+        <w:rPr>
+          <w:lang w:val="en-US"/>
+        </w:rPr>
+        <w:t>Hidden Neurons: 3</w:t>
+      </w:r>
+      <w:r>
+        <w:rPr>
+          <w:lang w:val="en-US"/>
+        </w:rPr>
+        <w:t xml:space="preserve"> (Minimum amount required to get the </w:t>
+      </w:r>
+      <w:proofErr w:type="spellStart"/>
+      <w:r>
+        <w:rPr>
+          <w:lang w:val="en-US"/>
+        </w:rPr>
+        <w:t>bent</w:t>
+      </w:r>
+      <w:proofErr w:type="spellEnd"/>
+      <w:r>
+        <w:rPr>
+          <w:lang w:val="en-US"/>
+        </w:rPr>
+        <w:t xml:space="preserve"> shape required to fit the data)</w:t>
+      </w:r>
+    </w:p>
+    <w:p>
+      <w:pPr>
+        <w:pStyle w:val="ListParagraph"/>
+        <w:numPr>
+          <w:ilvl w:val="0"/>
+          <w:numId w:val="4"/>
+        </w:numPr>
+        <w:rPr>
+          <w:lang w:val="en-US"/>
+        </w:rPr>
+      </w:pPr>
+      <w:r>
+        <w:rPr>
+          <w:lang w:val="en-US"/>
+        </w:rPr>
+        <w:t>Motivation:</w:t>
+      </w:r>
+      <w:r>
+        <w:rPr>
+          <w:lang w:val="en-US"/>
+        </w:rPr>
+        <w:t xml:space="preserve"> The distance between </w:t>
+      </w:r>
+      <w:proofErr w:type="spellStart"/>
+      <w:r>
+        <w:rPr>
+          <w:lang w:val="en-US"/>
+        </w:rPr>
+        <w:t>datapoints</w:t>
+      </w:r>
+      <w:proofErr w:type="spellEnd"/>
+      <w:r>
+        <w:rPr>
+          <w:lang w:val="en-US"/>
+        </w:rPr>
+        <w:t xml:space="preserve"> of different labels is large, so the network can afford to work fast and dirty. Additionally, the data only really needs one more dimension to be linearly separable, so only 3 hidden neurons are needed.</w:t>
+      </w:r>
+    </w:p>
+    <w:p>
+      <w:pPr>
+        <w:ind w:left="720"/>
+        <w:rPr>
+          <w:lang w:val="en-US"/>
+        </w:rPr>
+      </w:pPr>
+      <w:r>
+        <w:rPr>
+          <w:lang w:val="en-US"/>
+        </w:rPr>
+        <w:t>Dataset 3:</w:t>
+      </w:r>
+    </w:p>
+    <w:p>
+      <w:pPr>
+        <w:pStyle w:val="ListParagraph"/>
+        <w:numPr>
+          <w:ilvl w:val="0"/>
+          <w:numId w:val="5"/>
+        </w:numPr>
+        <w:rPr>
+          <w:lang w:val="en-US"/>
+        </w:rPr>
+      </w:pPr>
+      <w:r>
+        <w:rPr>
+          <w:lang w:val="en-US"/>
+        </w:rPr>
+        <w:t xml:space="preserve">Accuracy: </w:t>
+      </w:r>
+      <w:r>
+        <w:rPr>
+          <w:lang w:val="en-US"/>
+        </w:rPr>
+        <w:t>99.3%</w:t>
+      </w:r>
+    </w:p>
+    <w:p>
+      <w:pPr>
+        <w:pStyle w:val="ListParagraph"/>
+        <w:numPr>
+          <w:ilvl w:val="0"/>
+          <w:numId w:val="5"/>
+        </w:numPr>
+        <w:rPr>
+          <w:lang w:val="en-US"/>
+        </w:rPr>
+      </w:pPr>
+      <w:r>
+        <w:rPr>
+          <w:lang w:val="en-US"/>
+        </w:rPr>
+        <w:t>Training Time: 4.5765 s</w:t>
+      </w:r>
+    </w:p>
+    <w:p>
+      <w:pPr>
+        <w:pStyle w:val="ListParagraph"/>
+        <w:numPr>
+          <w:ilvl w:val="0"/>
+          <w:numId w:val="5"/>
+        </w:numPr>
+        <w:rPr>
+          <w:lang w:val="en-US"/>
+        </w:rPr>
+      </w:pPr>
+      <w:r>
+        <w:rPr>
+          <w:lang w:val="en-US"/>
+        </w:rPr>
+        <w:t>Epochs: 10000</w:t>
+      </w:r>
+    </w:p>
+    <w:p>
+      <w:pPr>
+        <w:pStyle w:val="ListParagraph"/>
+        <w:numPr>
+          <w:ilvl w:val="0"/>
+          <w:numId w:val="5"/>
+        </w:numPr>
+        <w:rPr>
+          <w:lang w:val="en-US"/>
+        </w:rPr>
+      </w:pPr>
+      <w:r>
+        <w:rPr>
+          <w:lang w:val="en-US"/>
+        </w:rPr>
+        <w:t>Learning Rate: 0.01</w:t>
+      </w:r>
+    </w:p>
+    <w:p>
+      <w:pPr>
+        <w:pStyle w:val="ListParagraph"/>
+        <w:numPr>
+          <w:ilvl w:val="0"/>
+          <w:numId w:val="5"/>
+        </w:numPr>
+        <w:rPr>
+          <w:lang w:val="en-US"/>
+        </w:rPr>
+      </w:pPr>
+      <w:r>
+        <w:rPr>
+          <w:lang w:val="en-US"/>
+        </w:rPr>
+        <w:t>Hidden Neurons: 5</w:t>
+      </w:r>
+    </w:p>
+    <w:p>
+      <w:pPr>
+        <w:pStyle w:val="ListParagraph"/>
+        <w:numPr>
+          <w:ilvl w:val="0"/>
+          <w:numId w:val="5"/>
+        </w:numPr>
+        <w:rPr>
+          <w:lang w:val="en-US"/>
+        </w:rPr>
+      </w:pPr>
+      <w:r>
+        <w:rPr>
+          <w:lang w:val="en-US"/>
+        </w:rPr>
+        <w:t xml:space="preserve">Motivation: </w:t>
+      </w:r>
+      <w:r>
+        <w:rPr>
+          <w:lang w:val="en-US"/>
+        </w:rPr>
+        <w:t xml:space="preserve">Because of the more complicated nature of the separation of data, as well as the increase in </w:t>
+      </w:r>
+      <w:r>
+        <w:rPr>
+          <w:lang w:val="en-US"/>
+        </w:rPr>
+        <w:t>number</w:t>
+      </w:r>
+      <w:r>
+        <w:rPr>
+          <w:lang w:val="en-US"/>
+        </w:rPr>
+        <w:t xml:space="preserve"> of neurons (which in turn also is because of the complexity), the network needed more epochs to train. </w:t>
+      </w:r>
+      <w:r>
+        <w:rPr>
+          <w:lang w:val="en-US"/>
+        </w:rPr>
+        <w:t>The number of hidden neurons is the lowest number that can describe a separation like that of the image, keeping training time low by not adding unnecessary neurons to train.</w:t>
+      </w:r>
+      <w:r>
+        <w:rPr>
+          <w:lang w:val="en-US"/>
+        </w:rPr>
+        <w:t xml:space="preserve"> Clear separations between labels and few outliers means we can still have a fast learning rate.</w:t>
+      </w:r>
+    </w:p>
+    <w:p>
+      <w:pPr>
+        <w:ind w:left="720"/>
+        <w:rPr>
+          <w:lang w:val="en-US"/>
+        </w:rPr>
+      </w:pPr>
+      <w:r>
+        <w:rPr>
+          <w:lang w:val="en-US"/>
+        </w:rPr>
+        <w:t>Dataset 4:</w:t>
+      </w:r>
+    </w:p>
+    <w:p>
+      <w:pPr>
+        <w:pStyle w:val="ListParagraph"/>
+        <w:numPr>
+          <w:ilvl w:val="0"/>
+          <w:numId w:val="6"/>
+        </w:numPr>
+        <w:rPr>
+          <w:lang w:val="en-US"/>
+        </w:rPr>
+      </w:pPr>
+      <w:r>
+        <w:rPr>
+          <w:lang w:val="en-US"/>
+        </w:rPr>
+        <w:t xml:space="preserve">Accuracy: </w:t>
+      </w:r>
+      <w:r>
+        <w:rPr>
+          <w:lang w:val="en-US"/>
+        </w:rPr>
+        <w:t>96.5%</w:t>
+      </w:r>
+    </w:p>
+    <w:p>
+      <w:pPr>
+        <w:pStyle w:val="ListParagraph"/>
+        <w:numPr>
+          <w:ilvl w:val="0"/>
+          <w:numId w:val="6"/>
+        </w:numPr>
+        <w:rPr>
+          <w:lang w:val="en-US"/>
+        </w:rPr>
+      </w:pPr>
+      <w:r>
+        <w:rPr>
+          <w:lang w:val="en-US"/>
+        </w:rPr>
+        <w:t>Training Time: 62.6811 s</w:t>
+      </w:r>
+    </w:p>
+    <w:p>
+      <w:pPr>
+        <w:pStyle w:val="ListParagraph"/>
+        <w:numPr>
+          <w:ilvl w:val="0"/>
+          <w:numId w:val="6"/>
+        </w:numPr>
+        <w:rPr>
+          <w:lang w:val="en-US"/>
+        </w:rPr>
+      </w:pPr>
+      <w:r>
+        <w:rPr>
+          <w:lang w:val="en-US"/>
+        </w:rPr>
+        <w:lastRenderedPageBreak/>
+        <w:t>Epochs: 6000</w:t>
+      </w:r>
+    </w:p>
+    <w:p>
+      <w:pPr>
+        <w:pStyle w:val="ListParagraph"/>
+        <w:numPr>
+          <w:ilvl w:val="0"/>
+          <w:numId w:val="6"/>
+        </w:numPr>
+        <w:rPr>
+          <w:lang w:val="en-US"/>
+        </w:rPr>
+      </w:pPr>
+      <w:r>
+        <w:rPr>
+          <w:lang w:val="en-US"/>
+        </w:rPr>
+        <w:t>Learning Rate: 0.001</w:t>
+      </w:r>
+    </w:p>
+    <w:p>
+      <w:pPr>
+        <w:pStyle w:val="ListParagraph"/>
+        <w:numPr>
+          <w:ilvl w:val="0"/>
+          <w:numId w:val="6"/>
+        </w:numPr>
+        <w:rPr>
+          <w:lang w:val="en-US"/>
+        </w:rPr>
+      </w:pPr>
+      <w:r>
+        <w:rPr>
+          <w:lang w:val="en-US"/>
+        </w:rPr>
+        <w:t>Hidden Neurons: 33</w:t>
+      </w:r>
+    </w:p>
+    <w:p>
+      <w:pPr>
+        <w:pStyle w:val="ListParagraph"/>
+        <w:numPr>
+          <w:ilvl w:val="0"/>
+          <w:numId w:val="6"/>
+        </w:numPr>
+        <w:rPr>
+          <w:lang w:val="en-US"/>
+        </w:rPr>
+      </w:pPr>
+      <w:r>
+        <w:rPr>
+          <w:lang w:val="en-US"/>
+        </w:rPr>
+        <w:t>Motivation: This dataset had a much higher number of relevant features, and 9 output labels. As such, many more hidden neurons were required. Additionally, the learning rate had to be decreased, probably because of the close similarity between many targets, leading to an unstable predictor if the learning rate is just a little too high.</w:t>
+      </w:r>
+      <w:bookmarkStart w:id="0" w:name="_GoBack"/>
+      <w:bookmarkEnd w:id="0"/>
+    </w:p>
+    <w:p>
+      <w:pPr>
+        <w:pStyle w:val="ListParagraph"/>
+        <w:rPr>
+          <w:b/>
+          <w:lang w:val="en-US"/>
+        </w:rPr>
+      </w:pPr>
+    </w:p>
+    <w:p>
+      <w:pPr>
+        <w:pStyle w:val="ListParagraph"/>
         <w:numPr>
           <w:ilvl w:val="0"/>
           <w:numId w:val="2"/>
@@ -726,7 +1424,7 @@
     </w:p>
     <w:p>
       <w:pPr>
-        <w:pStyle w:val="Liststycke"/>
+        <w:pStyle w:val="ListParagraph"/>
         <w:numPr>
           <w:ilvl w:val="0"/>
           <w:numId w:val="2"/>
@@ -767,34 +1465,34 @@
     </w:p>
     <w:p>
       <w:pPr>
-        <w:pStyle w:val="Liststycke"/>
-        <w:rPr>
-          <w:b/>
-          <w:lang w:val="en-US"/>
-        </w:rPr>
-      </w:pPr>
-    </w:p>
-    <w:p>
-      <w:pPr>
-        <w:pStyle w:val="Liststycke"/>
-        <w:rPr>
-          <w:b/>
-          <w:lang w:val="en-US"/>
-        </w:rPr>
-      </w:pPr>
-    </w:p>
-    <w:p>
-      <w:pPr>
-        <w:pStyle w:val="Liststycke"/>
-        <w:rPr>
-          <w:b/>
-          <w:lang w:val="en-US"/>
-        </w:rPr>
-      </w:pPr>
-    </w:p>
-    <w:p>
-      <w:pPr>
-        <w:pStyle w:val="Liststycke"/>
+        <w:pStyle w:val="ListParagraph"/>
+        <w:rPr>
+          <w:b/>
+          <w:lang w:val="en-US"/>
+        </w:rPr>
+      </w:pPr>
+    </w:p>
+    <w:p>
+      <w:pPr>
+        <w:pStyle w:val="ListParagraph"/>
+        <w:rPr>
+          <w:b/>
+          <w:lang w:val="en-US"/>
+        </w:rPr>
+      </w:pPr>
+    </w:p>
+    <w:p>
+      <w:pPr>
+        <w:pStyle w:val="ListParagraph"/>
+        <w:rPr>
+          <w:b/>
+          <w:lang w:val="en-US"/>
+        </w:rPr>
+      </w:pPr>
+    </w:p>
+    <w:p>
+      <w:pPr>
+        <w:pStyle w:val="ListParagraph"/>
         <w:numPr>
           <w:ilvl w:val="0"/>
           <w:numId w:val="2"/>
@@ -1096,11 +1794,475 @@
       </w:rPr>
     </w:lvl>
   </w:abstractNum>
+  <w:abstractNum w:abstractNumId="2" w15:restartNumberingAfterBreak="0">
+    <w:nsid w:val="2EEE0C74"/>
+    <w:multiLevelType w:val="hybridMultilevel"/>
+    <w:tmpl w:val="FB78C67E"/>
+    <w:lvl w:ilvl="0" w:tplc="04090001">
+      <w:start w:val="1"/>
+      <w:numFmt w:val="bullet"/>
+      <w:lvlText w:val=""/>
+      <w:lvlJc w:val="left"/>
+      <w:pPr>
+        <w:ind w:left="1500" w:hanging="360"/>
+      </w:pPr>
+      <w:rPr>
+        <w:rFonts w:ascii="Symbol" w:hAnsi="Symbol" w:hint="default"/>
+      </w:rPr>
+    </w:lvl>
+    <w:lvl w:ilvl="1" w:tplc="04090003" w:tentative="1">
+      <w:start w:val="1"/>
+      <w:numFmt w:val="bullet"/>
+      <w:lvlText w:val="o"/>
+      <w:lvlJc w:val="left"/>
+      <w:pPr>
+        <w:ind w:left="2220" w:hanging="360"/>
+      </w:pPr>
+      <w:rPr>
+        <w:rFonts w:ascii="Courier New" w:hAnsi="Courier New" w:cs="Courier New" w:hint="default"/>
+      </w:rPr>
+    </w:lvl>
+    <w:lvl w:ilvl="2" w:tplc="04090005" w:tentative="1">
+      <w:start w:val="1"/>
+      <w:numFmt w:val="bullet"/>
+      <w:lvlText w:val=""/>
+      <w:lvlJc w:val="left"/>
+      <w:pPr>
+        <w:ind w:left="2940" w:hanging="360"/>
+      </w:pPr>
+      <w:rPr>
+        <w:rFonts w:ascii="Wingdings" w:hAnsi="Wingdings" w:hint="default"/>
+      </w:rPr>
+    </w:lvl>
+    <w:lvl w:ilvl="3" w:tplc="04090001" w:tentative="1">
+      <w:start w:val="1"/>
+      <w:numFmt w:val="bullet"/>
+      <w:lvlText w:val=""/>
+      <w:lvlJc w:val="left"/>
+      <w:pPr>
+        <w:ind w:left="3660" w:hanging="360"/>
+      </w:pPr>
+      <w:rPr>
+        <w:rFonts w:ascii="Symbol" w:hAnsi="Symbol" w:hint="default"/>
+      </w:rPr>
+    </w:lvl>
+    <w:lvl w:ilvl="4" w:tplc="04090003" w:tentative="1">
+      <w:start w:val="1"/>
+      <w:numFmt w:val="bullet"/>
+      <w:lvlText w:val="o"/>
+      <w:lvlJc w:val="left"/>
+      <w:pPr>
+        <w:ind w:left="4380" w:hanging="360"/>
+      </w:pPr>
+      <w:rPr>
+        <w:rFonts w:ascii="Courier New" w:hAnsi="Courier New" w:cs="Courier New" w:hint="default"/>
+      </w:rPr>
+    </w:lvl>
+    <w:lvl w:ilvl="5" w:tplc="04090005" w:tentative="1">
+      <w:start w:val="1"/>
+      <w:numFmt w:val="bullet"/>
+      <w:lvlText w:val=""/>
+      <w:lvlJc w:val="left"/>
+      <w:pPr>
+        <w:ind w:left="5100" w:hanging="360"/>
+      </w:pPr>
+      <w:rPr>
+        <w:rFonts w:ascii="Wingdings" w:hAnsi="Wingdings" w:hint="default"/>
+      </w:rPr>
+    </w:lvl>
+    <w:lvl w:ilvl="6" w:tplc="04090001" w:tentative="1">
+      <w:start w:val="1"/>
+      <w:numFmt w:val="bullet"/>
+      <w:lvlText w:val=""/>
+      <w:lvlJc w:val="left"/>
+      <w:pPr>
+        <w:ind w:left="5820" w:hanging="360"/>
+      </w:pPr>
+      <w:rPr>
+        <w:rFonts w:ascii="Symbol" w:hAnsi="Symbol" w:hint="default"/>
+      </w:rPr>
+    </w:lvl>
+    <w:lvl w:ilvl="7" w:tplc="04090003" w:tentative="1">
+      <w:start w:val="1"/>
+      <w:numFmt w:val="bullet"/>
+      <w:lvlText w:val="o"/>
+      <w:lvlJc w:val="left"/>
+      <w:pPr>
+        <w:ind w:left="6540" w:hanging="360"/>
+      </w:pPr>
+      <w:rPr>
+        <w:rFonts w:ascii="Courier New" w:hAnsi="Courier New" w:cs="Courier New" w:hint="default"/>
+      </w:rPr>
+    </w:lvl>
+    <w:lvl w:ilvl="8" w:tplc="04090005" w:tentative="1">
+      <w:start w:val="1"/>
+      <w:numFmt w:val="bullet"/>
+      <w:lvlText w:val=""/>
+      <w:lvlJc w:val="left"/>
+      <w:pPr>
+        <w:ind w:left="7260" w:hanging="360"/>
+      </w:pPr>
+      <w:rPr>
+        <w:rFonts w:ascii="Wingdings" w:hAnsi="Wingdings" w:hint="default"/>
+      </w:rPr>
+    </w:lvl>
+  </w:abstractNum>
+  <w:abstractNum w:abstractNumId="3" w15:restartNumberingAfterBreak="0">
+    <w:nsid w:val="3737764F"/>
+    <w:multiLevelType w:val="hybridMultilevel"/>
+    <w:tmpl w:val="03820BC6"/>
+    <w:lvl w:ilvl="0" w:tplc="04090001">
+      <w:start w:val="1"/>
+      <w:numFmt w:val="bullet"/>
+      <w:lvlText w:val=""/>
+      <w:lvlJc w:val="left"/>
+      <w:pPr>
+        <w:ind w:left="1440" w:hanging="360"/>
+      </w:pPr>
+      <w:rPr>
+        <w:rFonts w:ascii="Symbol" w:hAnsi="Symbol" w:hint="default"/>
+      </w:rPr>
+    </w:lvl>
+    <w:lvl w:ilvl="1" w:tplc="04090003" w:tentative="1">
+      <w:start w:val="1"/>
+      <w:numFmt w:val="bullet"/>
+      <w:lvlText w:val="o"/>
+      <w:lvlJc w:val="left"/>
+      <w:pPr>
+        <w:ind w:left="2160" w:hanging="360"/>
+      </w:pPr>
+      <w:rPr>
+        <w:rFonts w:ascii="Courier New" w:hAnsi="Courier New" w:cs="Courier New" w:hint="default"/>
+      </w:rPr>
+    </w:lvl>
+    <w:lvl w:ilvl="2" w:tplc="04090005" w:tentative="1">
+      <w:start w:val="1"/>
+      <w:numFmt w:val="bullet"/>
+      <w:lvlText w:val=""/>
+      <w:lvlJc w:val="left"/>
+      <w:pPr>
+        <w:ind w:left="2880" w:hanging="360"/>
+      </w:pPr>
+      <w:rPr>
+        <w:rFonts w:ascii="Wingdings" w:hAnsi="Wingdings" w:hint="default"/>
+      </w:rPr>
+    </w:lvl>
+    <w:lvl w:ilvl="3" w:tplc="04090001" w:tentative="1">
+      <w:start w:val="1"/>
+      <w:numFmt w:val="bullet"/>
+      <w:lvlText w:val=""/>
+      <w:lvlJc w:val="left"/>
+      <w:pPr>
+        <w:ind w:left="3600" w:hanging="360"/>
+      </w:pPr>
+      <w:rPr>
+        <w:rFonts w:ascii="Symbol" w:hAnsi="Symbol" w:hint="default"/>
+      </w:rPr>
+    </w:lvl>
+    <w:lvl w:ilvl="4" w:tplc="04090003" w:tentative="1">
+      <w:start w:val="1"/>
+      <w:numFmt w:val="bullet"/>
+      <w:lvlText w:val="o"/>
+      <w:lvlJc w:val="left"/>
+      <w:pPr>
+        <w:ind w:left="4320" w:hanging="360"/>
+      </w:pPr>
+      <w:rPr>
+        <w:rFonts w:ascii="Courier New" w:hAnsi="Courier New" w:cs="Courier New" w:hint="default"/>
+      </w:rPr>
+    </w:lvl>
+    <w:lvl w:ilvl="5" w:tplc="04090005" w:tentative="1">
+      <w:start w:val="1"/>
+      <w:numFmt w:val="bullet"/>
+      <w:lvlText w:val=""/>
+      <w:lvlJc w:val="left"/>
+      <w:pPr>
+        <w:ind w:left="5040" w:hanging="360"/>
+      </w:pPr>
+      <w:rPr>
+        <w:rFonts w:ascii="Wingdings" w:hAnsi="Wingdings" w:hint="default"/>
+      </w:rPr>
+    </w:lvl>
+    <w:lvl w:ilvl="6" w:tplc="04090001" w:tentative="1">
+      <w:start w:val="1"/>
+      <w:numFmt w:val="bullet"/>
+      <w:lvlText w:val=""/>
+      <w:lvlJc w:val="left"/>
+      <w:pPr>
+        <w:ind w:left="5760" w:hanging="360"/>
+      </w:pPr>
+      <w:rPr>
+        <w:rFonts w:ascii="Symbol" w:hAnsi="Symbol" w:hint="default"/>
+      </w:rPr>
+    </w:lvl>
+    <w:lvl w:ilvl="7" w:tplc="04090003" w:tentative="1">
+      <w:start w:val="1"/>
+      <w:numFmt w:val="bullet"/>
+      <w:lvlText w:val="o"/>
+      <w:lvlJc w:val="left"/>
+      <w:pPr>
+        <w:ind w:left="6480" w:hanging="360"/>
+      </w:pPr>
+      <w:rPr>
+        <w:rFonts w:ascii="Courier New" w:hAnsi="Courier New" w:cs="Courier New" w:hint="default"/>
+      </w:rPr>
+    </w:lvl>
+    <w:lvl w:ilvl="8" w:tplc="04090005" w:tentative="1">
+      <w:start w:val="1"/>
+      <w:numFmt w:val="bullet"/>
+      <w:lvlText w:val=""/>
+      <w:lvlJc w:val="left"/>
+      <w:pPr>
+        <w:ind w:left="7200" w:hanging="360"/>
+      </w:pPr>
+      <w:rPr>
+        <w:rFonts w:ascii="Wingdings" w:hAnsi="Wingdings" w:hint="default"/>
+      </w:rPr>
+    </w:lvl>
+  </w:abstractNum>
+  <w:abstractNum w:abstractNumId="4" w15:restartNumberingAfterBreak="0">
+    <w:nsid w:val="7036066F"/>
+    <w:multiLevelType w:val="hybridMultilevel"/>
+    <w:tmpl w:val="F7588DC2"/>
+    <w:lvl w:ilvl="0" w:tplc="04090001">
+      <w:start w:val="1"/>
+      <w:numFmt w:val="bullet"/>
+      <w:lvlText w:val=""/>
+      <w:lvlJc w:val="left"/>
+      <w:pPr>
+        <w:ind w:left="1440" w:hanging="360"/>
+      </w:pPr>
+      <w:rPr>
+        <w:rFonts w:ascii="Symbol" w:hAnsi="Symbol" w:hint="default"/>
+      </w:rPr>
+    </w:lvl>
+    <w:lvl w:ilvl="1" w:tplc="04090003" w:tentative="1">
+      <w:start w:val="1"/>
+      <w:numFmt w:val="bullet"/>
+      <w:lvlText w:val="o"/>
+      <w:lvlJc w:val="left"/>
+      <w:pPr>
+        <w:ind w:left="2160" w:hanging="360"/>
+      </w:pPr>
+      <w:rPr>
+        <w:rFonts w:ascii="Courier New" w:hAnsi="Courier New" w:cs="Courier New" w:hint="default"/>
+      </w:rPr>
+    </w:lvl>
+    <w:lvl w:ilvl="2" w:tplc="04090005" w:tentative="1">
+      <w:start w:val="1"/>
+      <w:numFmt w:val="bullet"/>
+      <w:lvlText w:val=""/>
+      <w:lvlJc w:val="left"/>
+      <w:pPr>
+        <w:ind w:left="2880" w:hanging="360"/>
+      </w:pPr>
+      <w:rPr>
+        <w:rFonts w:ascii="Wingdings" w:hAnsi="Wingdings" w:hint="default"/>
+      </w:rPr>
+    </w:lvl>
+    <w:lvl w:ilvl="3" w:tplc="04090001" w:tentative="1">
+      <w:start w:val="1"/>
+      <w:numFmt w:val="bullet"/>
+      <w:lvlText w:val=""/>
+      <w:lvlJc w:val="left"/>
+      <w:pPr>
+        <w:ind w:left="3600" w:hanging="360"/>
+      </w:pPr>
+      <w:rPr>
+        <w:rFonts w:ascii="Symbol" w:hAnsi="Symbol" w:hint="default"/>
+      </w:rPr>
+    </w:lvl>
+    <w:lvl w:ilvl="4" w:tplc="04090003" w:tentative="1">
+      <w:start w:val="1"/>
+      <w:numFmt w:val="bullet"/>
+      <w:lvlText w:val="o"/>
+      <w:lvlJc w:val="left"/>
+      <w:pPr>
+        <w:ind w:left="4320" w:hanging="360"/>
+      </w:pPr>
+      <w:rPr>
+        <w:rFonts w:ascii="Courier New" w:hAnsi="Courier New" w:cs="Courier New" w:hint="default"/>
+      </w:rPr>
+    </w:lvl>
+    <w:lvl w:ilvl="5" w:tplc="04090005" w:tentative="1">
+      <w:start w:val="1"/>
+      <w:numFmt w:val="bullet"/>
+      <w:lvlText w:val=""/>
+      <w:lvlJc w:val="left"/>
+      <w:pPr>
+        <w:ind w:left="5040" w:hanging="360"/>
+      </w:pPr>
+      <w:rPr>
+        <w:rFonts w:ascii="Wingdings" w:hAnsi="Wingdings" w:hint="default"/>
+      </w:rPr>
+    </w:lvl>
+    <w:lvl w:ilvl="6" w:tplc="04090001" w:tentative="1">
+      <w:start w:val="1"/>
+      <w:numFmt w:val="bullet"/>
+      <w:lvlText w:val=""/>
+      <w:lvlJc w:val="left"/>
+      <w:pPr>
+        <w:ind w:left="5760" w:hanging="360"/>
+      </w:pPr>
+      <w:rPr>
+        <w:rFonts w:ascii="Symbol" w:hAnsi="Symbol" w:hint="default"/>
+      </w:rPr>
+    </w:lvl>
+    <w:lvl w:ilvl="7" w:tplc="04090003" w:tentative="1">
+      <w:start w:val="1"/>
+      <w:numFmt w:val="bullet"/>
+      <w:lvlText w:val="o"/>
+      <w:lvlJc w:val="left"/>
+      <w:pPr>
+        <w:ind w:left="6480" w:hanging="360"/>
+      </w:pPr>
+      <w:rPr>
+        <w:rFonts w:ascii="Courier New" w:hAnsi="Courier New" w:cs="Courier New" w:hint="default"/>
+      </w:rPr>
+    </w:lvl>
+    <w:lvl w:ilvl="8" w:tplc="04090005" w:tentative="1">
+      <w:start w:val="1"/>
+      <w:numFmt w:val="bullet"/>
+      <w:lvlText w:val=""/>
+      <w:lvlJc w:val="left"/>
+      <w:pPr>
+        <w:ind w:left="7200" w:hanging="360"/>
+      </w:pPr>
+      <w:rPr>
+        <w:rFonts w:ascii="Wingdings" w:hAnsi="Wingdings" w:hint="default"/>
+      </w:rPr>
+    </w:lvl>
+  </w:abstractNum>
+  <w:abstractNum w:abstractNumId="5" w15:restartNumberingAfterBreak="0">
+    <w:nsid w:val="723061F5"/>
+    <w:multiLevelType w:val="hybridMultilevel"/>
+    <w:tmpl w:val="99084894"/>
+    <w:lvl w:ilvl="0" w:tplc="04090001">
+      <w:start w:val="1"/>
+      <w:numFmt w:val="bullet"/>
+      <w:lvlText w:val=""/>
+      <w:lvlJc w:val="left"/>
+      <w:pPr>
+        <w:ind w:left="1440" w:hanging="360"/>
+      </w:pPr>
+      <w:rPr>
+        <w:rFonts w:ascii="Symbol" w:hAnsi="Symbol" w:hint="default"/>
+      </w:rPr>
+    </w:lvl>
+    <w:lvl w:ilvl="1" w:tplc="04090003" w:tentative="1">
+      <w:start w:val="1"/>
+      <w:numFmt w:val="bullet"/>
+      <w:lvlText w:val="o"/>
+      <w:lvlJc w:val="left"/>
+      <w:pPr>
+        <w:ind w:left="2160" w:hanging="360"/>
+      </w:pPr>
+      <w:rPr>
+        <w:rFonts w:ascii="Courier New" w:hAnsi="Courier New" w:cs="Courier New" w:hint="default"/>
+      </w:rPr>
+    </w:lvl>
+    <w:lvl w:ilvl="2" w:tplc="04090005" w:tentative="1">
+      <w:start w:val="1"/>
+      <w:numFmt w:val="bullet"/>
+      <w:lvlText w:val=""/>
+      <w:lvlJc w:val="left"/>
+      <w:pPr>
+        <w:ind w:left="2880" w:hanging="360"/>
+      </w:pPr>
+      <w:rPr>
+        <w:rFonts w:ascii="Wingdings" w:hAnsi="Wingdings" w:hint="default"/>
+      </w:rPr>
+    </w:lvl>
+    <w:lvl w:ilvl="3" w:tplc="04090001" w:tentative="1">
+      <w:start w:val="1"/>
+      <w:numFmt w:val="bullet"/>
+      <w:lvlText w:val=""/>
+      <w:lvlJc w:val="left"/>
+      <w:pPr>
+        <w:ind w:left="3600" w:hanging="360"/>
+      </w:pPr>
+      <w:rPr>
+        <w:rFonts w:ascii="Symbol" w:hAnsi="Symbol" w:hint="default"/>
+      </w:rPr>
+    </w:lvl>
+    <w:lvl w:ilvl="4" w:tplc="04090003" w:tentative="1">
+      <w:start w:val="1"/>
+      <w:numFmt w:val="bullet"/>
+      <w:lvlText w:val="o"/>
+      <w:lvlJc w:val="left"/>
+      <w:pPr>
+        <w:ind w:left="4320" w:hanging="360"/>
+      </w:pPr>
+      <w:rPr>
+        <w:rFonts w:ascii="Courier New" w:hAnsi="Courier New" w:cs="Courier New" w:hint="default"/>
+      </w:rPr>
+    </w:lvl>
+    <w:lvl w:ilvl="5" w:tplc="04090005" w:tentative="1">
+      <w:start w:val="1"/>
+      <w:numFmt w:val="bullet"/>
+      <w:lvlText w:val=""/>
+      <w:lvlJc w:val="left"/>
+      <w:pPr>
+        <w:ind w:left="5040" w:hanging="360"/>
+      </w:pPr>
+      <w:rPr>
+        <w:rFonts w:ascii="Wingdings" w:hAnsi="Wingdings" w:hint="default"/>
+      </w:rPr>
+    </w:lvl>
+    <w:lvl w:ilvl="6" w:tplc="04090001" w:tentative="1">
+      <w:start w:val="1"/>
+      <w:numFmt w:val="bullet"/>
+      <w:lvlText w:val=""/>
+      <w:lvlJc w:val="left"/>
+      <w:pPr>
+        <w:ind w:left="5760" w:hanging="360"/>
+      </w:pPr>
+      <w:rPr>
+        <w:rFonts w:ascii="Symbol" w:hAnsi="Symbol" w:hint="default"/>
+      </w:rPr>
+    </w:lvl>
+    <w:lvl w:ilvl="7" w:tplc="04090003" w:tentative="1">
+      <w:start w:val="1"/>
+      <w:numFmt w:val="bullet"/>
+      <w:lvlText w:val="o"/>
+      <w:lvlJc w:val="left"/>
+      <w:pPr>
+        <w:ind w:left="6480" w:hanging="360"/>
+      </w:pPr>
+      <w:rPr>
+        <w:rFonts w:ascii="Courier New" w:hAnsi="Courier New" w:cs="Courier New" w:hint="default"/>
+      </w:rPr>
+    </w:lvl>
+    <w:lvl w:ilvl="8" w:tplc="04090005" w:tentative="1">
+      <w:start w:val="1"/>
+      <w:numFmt w:val="bullet"/>
+      <w:lvlText w:val=""/>
+      <w:lvlJc w:val="left"/>
+      <w:pPr>
+        <w:ind w:left="7200" w:hanging="360"/>
+      </w:pPr>
+      <w:rPr>
+        <w:rFonts w:ascii="Wingdings" w:hAnsi="Wingdings" w:hint="default"/>
+      </w:rPr>
+    </w:lvl>
+  </w:abstractNum>
   <w:num w:numId="1">
     <w:abstractNumId w:val="0"/>
   </w:num>
   <w:num w:numId="2">
     <w:abstractNumId w:val="1"/>
+  </w:num>
+  <w:num w:numId="3">
+    <w:abstractNumId w:val="5"/>
+  </w:num>
+  <w:num w:numId="4">
+    <w:abstractNumId w:val="2"/>
+  </w:num>
+  <w:num w:numId="5">
+    <w:abstractNumId w:val="3"/>
+  </w:num>
+  <w:num w:numId="6">
+    <w:abstractNumId w:val="4"/>
   </w:num>
 </w:numbering>
 </file>
@@ -1492,11 +2654,11 @@
       <w:rFonts w:ascii="Calibri" w:hAnsi="Calibri"/>
     </w:rPr>
   </w:style>
-  <w:style w:type="paragraph" w:styleId="Rubrik1">
+  <w:style w:type="paragraph" w:styleId="Heading1">
     <w:name w:val="heading 1"/>
     <w:basedOn w:val="Normal"/>
     <w:next w:val="Normal"/>
-    <w:link w:val="Rubrik1Char"/>
+    <w:link w:val="Heading1Char"/>
     <w:uiPriority w:val="9"/>
     <w:qFormat/>
     <w:rsid w:val="009D7742"/>
@@ -1515,13 +2677,13 @@
       <w:szCs w:val="32"/>
     </w:rPr>
   </w:style>
-  <w:style w:type="character" w:default="1" w:styleId="Standardstycketeckensnitt">
+  <w:style w:type="character" w:default="1" w:styleId="DefaultParagraphFont">
     <w:name w:val="Default Paragraph Font"/>
     <w:uiPriority w:val="1"/>
     <w:semiHidden/>
     <w:unhideWhenUsed/>
   </w:style>
-  <w:style w:type="table" w:default="1" w:styleId="Normaltabell">
+  <w:style w:type="table" w:default="1" w:styleId="TableNormal">
     <w:name w:val="Normal Table"/>
     <w:uiPriority w:val="99"/>
     <w:semiHidden/>
@@ -1536,16 +2698,16 @@
       </w:tblCellMar>
     </w:tblPr>
   </w:style>
-  <w:style w:type="numbering" w:default="1" w:styleId="Ingenlista">
+  <w:style w:type="numbering" w:default="1" w:styleId="NoList">
     <w:name w:val="No List"/>
     <w:uiPriority w:val="99"/>
     <w:semiHidden/>
     <w:unhideWhenUsed/>
   </w:style>
-  <w:style w:type="character" w:customStyle="1" w:styleId="Rubrik1Char">
-    <w:name w:val="Rubrik 1 Char"/>
-    <w:basedOn w:val="Standardstycketeckensnitt"/>
-    <w:link w:val="Rubrik1"/>
+  <w:style w:type="character" w:customStyle="1" w:styleId="Heading1Char">
+    <w:name w:val="Heading 1 Char"/>
+    <w:basedOn w:val="DefaultParagraphFont"/>
+    <w:link w:val="Heading1"/>
     <w:uiPriority w:val="9"/>
     <w:rsid w:val="009D7742"/>
     <w:rPr>
@@ -1557,11 +2719,11 @@
       <w:szCs w:val="32"/>
     </w:rPr>
   </w:style>
-  <w:style w:type="paragraph" w:styleId="Rubrik">
+  <w:style w:type="paragraph" w:styleId="Title">
     <w:name w:val="Title"/>
     <w:basedOn w:val="Normal"/>
     <w:next w:val="Normal"/>
-    <w:link w:val="RubrikChar"/>
+    <w:link w:val="TitleChar"/>
     <w:uiPriority w:val="10"/>
     <w:qFormat/>
     <w:rsid w:val="006E6457"/>
@@ -1581,10 +2743,10 @@
       <w:szCs w:val="52"/>
     </w:rPr>
   </w:style>
-  <w:style w:type="character" w:customStyle="1" w:styleId="RubrikChar">
-    <w:name w:val="Rubrik Char"/>
-    <w:basedOn w:val="Standardstycketeckensnitt"/>
-    <w:link w:val="Rubrik"/>
+  <w:style w:type="character" w:customStyle="1" w:styleId="TitleChar">
+    <w:name w:val="Title Char"/>
+    <w:basedOn w:val="DefaultParagraphFont"/>
+    <w:link w:val="Title"/>
     <w:uiPriority w:val="10"/>
     <w:rsid w:val="006E6457"/>
     <w:rPr>
@@ -1596,7 +2758,7 @@
       <w:szCs w:val="52"/>
     </w:rPr>
   </w:style>
-  <w:style w:type="paragraph" w:styleId="Liststycke">
+  <w:style w:type="paragraph" w:styleId="ListParagraph">
     <w:name w:val="List Paragraph"/>
     <w:basedOn w:val="Normal"/>
     <w:uiPriority w:val="34"/>
@@ -1607,9 +2769,9 @@
       <w:contextualSpacing/>
     </w:pPr>
   </w:style>
-  <w:style w:type="character" w:styleId="Hyperlnk">
+  <w:style w:type="character" w:styleId="Hyperlink">
     <w:name w:val="Hyperlink"/>
-    <w:basedOn w:val="Standardstycketeckensnitt"/>
+    <w:basedOn w:val="DefaultParagraphFont"/>
     <w:uiPriority w:val="99"/>
     <w:unhideWhenUsed/>
     <w:rsid w:val="00891133"/>

</xml_diff>

<commit_message>
images and dataset descriptions report
</commit_message>
<xml_diff>
--- a/TBMI26_assignments2019 2/TBMI26_Supervised_Report.docx
+++ b/TBMI26_assignments2019 2/TBMI26_Supervised_Report.docx
@@ -234,10 +234,71 @@
       <w:pPr>
         <w:pStyle w:val="ListParagraph"/>
         <w:rPr>
-          <w:b/>
-          <w:lang w:val="en-US"/>
-        </w:rPr>
-      </w:pPr>
+          <w:lang w:val="en-US"/>
+        </w:rPr>
+      </w:pPr>
+      <w:r>
+        <w:rPr>
+          <w:lang w:val="en-US"/>
+        </w:rPr>
+        <w:t>Dataset 1: Two clearly separated gaussian distributions, with little overlap. Can easily be separated by a line, meaning only a linear classifier is necessary.</w:t>
+      </w:r>
+    </w:p>
+    <w:p>
+      <w:pPr>
+        <w:pStyle w:val="ListParagraph"/>
+        <w:rPr>
+          <w:lang w:val="en-US"/>
+        </w:rPr>
+      </w:pPr>
+      <w:r>
+        <w:rPr>
+          <w:lang w:val="en-US"/>
+        </w:rPr>
+        <w:t xml:space="preserve">Dataset 2: </w:t>
+      </w:r>
+      <w:r>
+        <w:rPr>
+          <w:lang w:val="en-US"/>
+        </w:rPr>
+        <w:t>While one set is like before, the other reaches around it in a manner which makes linear separation impossible. This can be solved with a simple transform of the data, meaning a non-linear classifier is necessary, albeit not a complicated one.</w:t>
+      </w:r>
+    </w:p>
+    <w:p>
+      <w:pPr>
+        <w:pStyle w:val="ListParagraph"/>
+        <w:rPr>
+          <w:lang w:val="en-US"/>
+        </w:rPr>
+      </w:pPr>
+      <w:r>
+        <w:rPr>
+          <w:lang w:val="en-US"/>
+        </w:rPr>
+        <w:t>Dataset 3: Much like in the last case, the different sets envelop each other. This time there is also the complication of having three different distributions. Same verdict as last dataset.</w:t>
+      </w:r>
+    </w:p>
+    <w:p>
+      <w:pPr>
+        <w:pStyle w:val="ListParagraph"/>
+        <w:rPr>
+          <w:lang w:val="en-US"/>
+        </w:rPr>
+      </w:pPr>
+      <w:r>
+        <w:rPr>
+          <w:lang w:val="en-US"/>
+        </w:rPr>
+        <w:t xml:space="preserve">Dataset 4: </w:t>
+      </w:r>
+      <w:r>
+        <w:rPr>
+          <w:lang w:val="en-US"/>
+        </w:rPr>
+        <w:t>Very complicated dataset with 65 features requiring complicated conclusions to be drawn as to how they interact with each other to form numbers. Absolutely necessary to use a non-linear classifier. Doubt it is even possible to train a linear one to any effect.</w:t>
+      </w:r>
+      <w:bookmarkStart w:id="0" w:name="_GoBack"/>
+      <w:bookmarkEnd w:id="0"/>
     </w:p>
     <w:p>
       <w:pPr>
@@ -401,6 +462,7 @@
           <w:b/>
           <w:lang w:val="en-US"/>
         </w:rPr>
+        <w:lastRenderedPageBreak/>
         <w:t xml:space="preserve">Explain how you handle draws in </w:t>
       </w:r>
       <w:proofErr w:type="spellStart"/>
@@ -674,6 +736,89 @@
           <w:lang w:val="en-US"/>
         </w:rPr>
       </w:pPr>
+      <w:r>
+        <w:rPr>
+          <w:noProof/>
+          <w:lang w:val="en-US"/>
+        </w:rPr>
+        <w:drawing>
+          <wp:inline distT="0" distB="0" distL="0" distR="0" wp14:anchorId="752A9658" wp14:editId="3A5C7ADA">
+            <wp:extent cx="2603500" cy="1952769"/>
+            <wp:effectExtent l="0" t="0" r="0" b="3175"/>
+            <wp:docPr id="2" name="Picture 2"/>
+            <wp:cNvGraphicFramePr>
+              <a:graphicFrameLocks xmlns:a="http://schemas.openxmlformats.org/drawingml/2006/main" noChangeAspect="1"/>
+            </wp:cNvGraphicFramePr>
+            <a:graphic xmlns:a="http://schemas.openxmlformats.org/drawingml/2006/main">
+              <a:graphicData uri="http://schemas.openxmlformats.org/drawingml/2006/picture">
+                <pic:pic xmlns:pic="http://schemas.openxmlformats.org/drawingml/2006/picture">
+                  <pic:nvPicPr>
+                    <pic:cNvPr id="2" name="Network_1_training.png"/>
+                    <pic:cNvPicPr/>
+                  </pic:nvPicPr>
+                  <pic:blipFill>
+                    <a:blip r:embed="rId6"/>
+                    <a:stretch>
+                      <a:fillRect/>
+                    </a:stretch>
+                  </pic:blipFill>
+                  <pic:spPr>
+                    <a:xfrm>
+                      <a:off x="0" y="0"/>
+                      <a:ext cx="2609631" cy="1957367"/>
+                    </a:xfrm>
+                    <a:prstGeom prst="rect">
+                      <a:avLst/>
+                    </a:prstGeom>
+                  </pic:spPr>
+                </pic:pic>
+              </a:graphicData>
+            </a:graphic>
+          </wp:inline>
+        </w:drawing>
+      </w:r>
+      <w:r>
+        <w:rPr>
+          <w:b/>
+          <w:noProof/>
+          <w:lang w:val="en-US"/>
+        </w:rPr>
+        <w:drawing>
+          <wp:inline distT="0" distB="0" distL="0" distR="0" wp14:anchorId="51D0651C" wp14:editId="4CA7F574">
+            <wp:extent cx="2624474" cy="1968500"/>
+            <wp:effectExtent l="0" t="0" r="4445" b="0"/>
+            <wp:docPr id="3" name="Picture 3"/>
+            <wp:cNvGraphicFramePr>
+              <a:graphicFrameLocks xmlns:a="http://schemas.openxmlformats.org/drawingml/2006/main" noChangeAspect="1"/>
+            </wp:cNvGraphicFramePr>
+            <a:graphic xmlns:a="http://schemas.openxmlformats.org/drawingml/2006/main">
+              <a:graphicData uri="http://schemas.openxmlformats.org/drawingml/2006/picture">
+                <pic:pic xmlns:pic="http://schemas.openxmlformats.org/drawingml/2006/picture">
+                  <pic:nvPicPr>
+                    <pic:cNvPr id="3" name="Network_1_test.png"/>
+                    <pic:cNvPicPr/>
+                  </pic:nvPicPr>
+                  <pic:blipFill>
+                    <a:blip r:embed="rId7"/>
+                    <a:stretch>
+                      <a:fillRect/>
+                    </a:stretch>
+                  </pic:blipFill>
+                  <pic:spPr>
+                    <a:xfrm>
+                      <a:off x="0" y="0"/>
+                      <a:ext cx="2637739" cy="1978450"/>
+                    </a:xfrm>
+                    <a:prstGeom prst="rect">
+                      <a:avLst/>
+                    </a:prstGeom>
+                  </pic:spPr>
+                </pic:pic>
+              </a:graphicData>
+            </a:graphic>
+          </wp:inline>
+        </w:drawing>
+      </w:r>
     </w:p>
     <w:p>
       <w:pPr>
@@ -728,6 +873,12 @@
         <w:rPr>
           <w:lang w:val="en-US"/>
         </w:rPr>
+        <w:t>.1</w:t>
+      </w:r>
+      <w:r>
+        <w:rPr>
+          <w:lang w:val="en-US"/>
+        </w:rPr>
         <w:t>%</w:t>
       </w:r>
     </w:p>
@@ -752,7 +903,19 @@
         <w:rPr>
           <w:lang w:val="en-US"/>
         </w:rPr>
-        <w:t xml:space="preserve"> 0.0742 s</w:t>
+        <w:t xml:space="preserve"> 0.0</w:t>
+      </w:r>
+      <w:r>
+        <w:rPr>
+          <w:lang w:val="en-US"/>
+        </w:rPr>
+        <w:t>410</w:t>
+      </w:r>
+      <w:r>
+        <w:rPr>
+          <w:lang w:val="en-US"/>
+        </w:rPr>
+        <w:t xml:space="preserve"> s</w:t>
       </w:r>
     </w:p>
     <w:p>
@@ -776,7 +939,13 @@
         <w:rPr>
           <w:lang w:val="en-US"/>
         </w:rPr>
-        <w:t>1000</w:t>
+        <w:t>5</w:t>
+      </w:r>
+      <w:r>
+        <w:rPr>
+          <w:lang w:val="en-US"/>
+        </w:rPr>
+        <w:t>00</w:t>
       </w:r>
     </w:p>
     <w:p>
@@ -872,6 +1041,97 @@
       </w:pPr>
       <w:r>
         <w:rPr>
+          <w:noProof/>
+          <w:lang w:val="en-US"/>
+        </w:rPr>
+        <w:lastRenderedPageBreak/>
+        <w:drawing>
+          <wp:inline distT="0" distB="0" distL="0" distR="0" wp14:anchorId="73ECD9D2" wp14:editId="5322EC83">
+            <wp:extent cx="2578100" cy="1933717"/>
+            <wp:effectExtent l="0" t="0" r="0" b="0"/>
+            <wp:docPr id="4" name="Picture 4"/>
+            <wp:cNvGraphicFramePr>
+              <a:graphicFrameLocks xmlns:a="http://schemas.openxmlformats.org/drawingml/2006/main" noChangeAspect="1"/>
+            </wp:cNvGraphicFramePr>
+            <a:graphic xmlns:a="http://schemas.openxmlformats.org/drawingml/2006/main">
+              <a:graphicData uri="http://schemas.openxmlformats.org/drawingml/2006/picture">
+                <pic:pic xmlns:pic="http://schemas.openxmlformats.org/drawingml/2006/picture">
+                  <pic:nvPicPr>
+                    <pic:cNvPr id="4" name="Network_2_training.png"/>
+                    <pic:cNvPicPr/>
+                  </pic:nvPicPr>
+                  <pic:blipFill>
+                    <a:blip r:embed="rId8"/>
+                    <a:stretch>
+                      <a:fillRect/>
+                    </a:stretch>
+                  </pic:blipFill>
+                  <pic:spPr>
+                    <a:xfrm>
+                      <a:off x="0" y="0"/>
+                      <a:ext cx="2594548" cy="1946054"/>
+                    </a:xfrm>
+                    <a:prstGeom prst="rect">
+                      <a:avLst/>
+                    </a:prstGeom>
+                  </pic:spPr>
+                </pic:pic>
+              </a:graphicData>
+            </a:graphic>
+          </wp:inline>
+        </w:drawing>
+      </w:r>
+      <w:r>
+        <w:rPr>
+          <w:noProof/>
+          <w:lang w:val="en-US"/>
+        </w:rPr>
+        <w:drawing>
+          <wp:inline distT="0" distB="0" distL="0" distR="0" wp14:anchorId="194728AB" wp14:editId="235704FB">
+            <wp:extent cx="2624474" cy="1968500"/>
+            <wp:effectExtent l="0" t="0" r="4445" b="0"/>
+            <wp:docPr id="5" name="Picture 5"/>
+            <wp:cNvGraphicFramePr>
+              <a:graphicFrameLocks xmlns:a="http://schemas.openxmlformats.org/drawingml/2006/main" noChangeAspect="1"/>
+            </wp:cNvGraphicFramePr>
+            <a:graphic xmlns:a="http://schemas.openxmlformats.org/drawingml/2006/main">
+              <a:graphicData uri="http://schemas.openxmlformats.org/drawingml/2006/picture">
+                <pic:pic xmlns:pic="http://schemas.openxmlformats.org/drawingml/2006/picture">
+                  <pic:nvPicPr>
+                    <pic:cNvPr id="5" name="Network_2_test.png"/>
+                    <pic:cNvPicPr/>
+                  </pic:nvPicPr>
+                  <pic:blipFill>
+                    <a:blip r:embed="rId9"/>
+                    <a:stretch>
+                      <a:fillRect/>
+                    </a:stretch>
+                  </pic:blipFill>
+                  <pic:spPr>
+                    <a:xfrm>
+                      <a:off x="0" y="0"/>
+                      <a:ext cx="2634224" cy="1975813"/>
+                    </a:xfrm>
+                    <a:prstGeom prst="rect">
+                      <a:avLst/>
+                    </a:prstGeom>
+                  </pic:spPr>
+                </pic:pic>
+              </a:graphicData>
+            </a:graphic>
+          </wp:inline>
+        </w:drawing>
+      </w:r>
+    </w:p>
+    <w:p>
+      <w:pPr>
+        <w:ind w:left="720"/>
+        <w:rPr>
+          <w:lang w:val="en-US"/>
+        </w:rPr>
+      </w:pPr>
+      <w:r>
+        <w:rPr>
           <w:lang w:val="en-US"/>
         </w:rPr>
         <w:t xml:space="preserve">Dataset 2: </w:t>
@@ -1051,6 +1311,96 @@
     </w:p>
     <w:p>
       <w:pPr>
+        <w:ind w:firstLine="720"/>
+        <w:rPr>
+          <w:lang w:val="en-US"/>
+        </w:rPr>
+      </w:pPr>
+      <w:r>
+        <w:rPr>
+          <w:noProof/>
+          <w:lang w:val="en-US"/>
+        </w:rPr>
+        <w:drawing>
+          <wp:inline distT="0" distB="0" distL="0" distR="0" wp14:anchorId="6DDE10D4" wp14:editId="7B3895D0">
+            <wp:extent cx="2654300" cy="1990871"/>
+            <wp:effectExtent l="0" t="0" r="0" b="3175"/>
+            <wp:docPr id="6" name="Picture 6"/>
+            <wp:cNvGraphicFramePr>
+              <a:graphicFrameLocks xmlns:a="http://schemas.openxmlformats.org/drawingml/2006/main" noChangeAspect="1"/>
+            </wp:cNvGraphicFramePr>
+            <a:graphic xmlns:a="http://schemas.openxmlformats.org/drawingml/2006/main">
+              <a:graphicData uri="http://schemas.openxmlformats.org/drawingml/2006/picture">
+                <pic:pic xmlns:pic="http://schemas.openxmlformats.org/drawingml/2006/picture">
+                  <pic:nvPicPr>
+                    <pic:cNvPr id="6" name="Network_3_training.png"/>
+                    <pic:cNvPicPr/>
+                  </pic:nvPicPr>
+                  <pic:blipFill>
+                    <a:blip r:embed="rId10"/>
+                    <a:stretch>
+                      <a:fillRect/>
+                    </a:stretch>
+                  </pic:blipFill>
+                  <pic:spPr>
+                    <a:xfrm>
+                      <a:off x="0" y="0"/>
+                      <a:ext cx="2658725" cy="1994190"/>
+                    </a:xfrm>
+                    <a:prstGeom prst="rect">
+                      <a:avLst/>
+                    </a:prstGeom>
+                  </pic:spPr>
+                </pic:pic>
+              </a:graphicData>
+            </a:graphic>
+          </wp:inline>
+        </w:drawing>
+      </w:r>
+      <w:r>
+        <w:rPr>
+          <w:noProof/>
+          <w:lang w:val="en-US"/>
+        </w:rPr>
+        <w:drawing>
+          <wp:inline distT="0" distB="0" distL="0" distR="0" wp14:anchorId="6F8278AB" wp14:editId="4B53BAE2">
+            <wp:extent cx="2590609" cy="1943100"/>
+            <wp:effectExtent l="0" t="0" r="635" b="0"/>
+            <wp:docPr id="7" name="Picture 7"/>
+            <wp:cNvGraphicFramePr>
+              <a:graphicFrameLocks xmlns:a="http://schemas.openxmlformats.org/drawingml/2006/main" noChangeAspect="1"/>
+            </wp:cNvGraphicFramePr>
+            <a:graphic xmlns:a="http://schemas.openxmlformats.org/drawingml/2006/main">
+              <a:graphicData uri="http://schemas.openxmlformats.org/drawingml/2006/picture">
+                <pic:pic xmlns:pic="http://schemas.openxmlformats.org/drawingml/2006/picture">
+                  <pic:nvPicPr>
+                    <pic:cNvPr id="7" name="Network_3_test.png"/>
+                    <pic:cNvPicPr/>
+                  </pic:nvPicPr>
+                  <pic:blipFill>
+                    <a:blip r:embed="rId11"/>
+                    <a:stretch>
+                      <a:fillRect/>
+                    </a:stretch>
+                  </pic:blipFill>
+                  <pic:spPr>
+                    <a:xfrm>
+                      <a:off x="0" y="0"/>
+                      <a:ext cx="2612810" cy="1959752"/>
+                    </a:xfrm>
+                    <a:prstGeom prst="rect">
+                      <a:avLst/>
+                    </a:prstGeom>
+                  </pic:spPr>
+                </pic:pic>
+              </a:graphicData>
+            </a:graphic>
+          </wp:inline>
+        </w:drawing>
+      </w:r>
+    </w:p>
+    <w:p>
+      <w:pPr>
         <w:ind w:left="720"/>
         <w:rPr>
           <w:lang w:val="en-US"/>
@@ -1216,6 +1566,97 @@
       </w:pPr>
       <w:r>
         <w:rPr>
+          <w:noProof/>
+          <w:lang w:val="en-US"/>
+        </w:rPr>
+        <w:lastRenderedPageBreak/>
+        <w:drawing>
+          <wp:inline distT="0" distB="0" distL="0" distR="0" wp14:anchorId="2D816687" wp14:editId="7C7FB523">
+            <wp:extent cx="2616200" cy="1962294"/>
+            <wp:effectExtent l="0" t="0" r="0" b="6350"/>
+            <wp:docPr id="9" name="Picture 9"/>
+            <wp:cNvGraphicFramePr>
+              <a:graphicFrameLocks xmlns:a="http://schemas.openxmlformats.org/drawingml/2006/main" noChangeAspect="1"/>
+            </wp:cNvGraphicFramePr>
+            <a:graphic xmlns:a="http://schemas.openxmlformats.org/drawingml/2006/main">
+              <a:graphicData uri="http://schemas.openxmlformats.org/drawingml/2006/picture">
+                <pic:pic xmlns:pic="http://schemas.openxmlformats.org/drawingml/2006/picture">
+                  <pic:nvPicPr>
+                    <pic:cNvPr id="9" name="Network_4_training.png"/>
+                    <pic:cNvPicPr/>
+                  </pic:nvPicPr>
+                  <pic:blipFill>
+                    <a:blip r:embed="rId12"/>
+                    <a:stretch>
+                      <a:fillRect/>
+                    </a:stretch>
+                  </pic:blipFill>
+                  <pic:spPr>
+                    <a:xfrm>
+                      <a:off x="0" y="0"/>
+                      <a:ext cx="2630145" cy="1972754"/>
+                    </a:xfrm>
+                    <a:prstGeom prst="rect">
+                      <a:avLst/>
+                    </a:prstGeom>
+                  </pic:spPr>
+                </pic:pic>
+              </a:graphicData>
+            </a:graphic>
+          </wp:inline>
+        </w:drawing>
+      </w:r>
+      <w:r>
+        <w:rPr>
+          <w:noProof/>
+          <w:lang w:val="en-US"/>
+        </w:rPr>
+        <w:drawing>
+          <wp:inline distT="0" distB="0" distL="0" distR="0" wp14:anchorId="232FBCDD" wp14:editId="521778EB">
+            <wp:extent cx="2527300" cy="1895614"/>
+            <wp:effectExtent l="0" t="0" r="0" b="0"/>
+            <wp:docPr id="10" name="Picture 10"/>
+            <wp:cNvGraphicFramePr>
+              <a:graphicFrameLocks xmlns:a="http://schemas.openxmlformats.org/drawingml/2006/main" noChangeAspect="1"/>
+            </wp:cNvGraphicFramePr>
+            <a:graphic xmlns:a="http://schemas.openxmlformats.org/drawingml/2006/main">
+              <a:graphicData uri="http://schemas.openxmlformats.org/drawingml/2006/picture">
+                <pic:pic xmlns:pic="http://schemas.openxmlformats.org/drawingml/2006/picture">
+                  <pic:nvPicPr>
+                    <pic:cNvPr id="10" name="Network_4_test.png"/>
+                    <pic:cNvPicPr/>
+                  </pic:nvPicPr>
+                  <pic:blipFill>
+                    <a:blip r:embed="rId13"/>
+                    <a:stretch>
+                      <a:fillRect/>
+                    </a:stretch>
+                  </pic:blipFill>
+                  <pic:spPr>
+                    <a:xfrm>
+                      <a:off x="0" y="0"/>
+                      <a:ext cx="2538379" cy="1903924"/>
+                    </a:xfrm>
+                    <a:prstGeom prst="rect">
+                      <a:avLst/>
+                    </a:prstGeom>
+                  </pic:spPr>
+                </pic:pic>
+              </a:graphicData>
+            </a:graphic>
+          </wp:inline>
+        </w:drawing>
+      </w:r>
+    </w:p>
+    <w:p>
+      <w:pPr>
+        <w:ind w:left="720"/>
+        <w:rPr>
+          <w:lang w:val="en-US"/>
+        </w:rPr>
+      </w:pPr>
+      <w:r>
+        <w:rPr>
           <w:lang w:val="en-US"/>
         </w:rPr>
         <w:t>Dataset 4:</w:t>
@@ -1278,7 +1719,6 @@
         <w:rPr>
           <w:lang w:val="en-US"/>
         </w:rPr>
-        <w:lastRenderedPageBreak/>
         <w:t>Epochs: 6000</w:t>
       </w:r>
     </w:p>
@@ -1335,8 +1775,6 @@
         </w:rPr>
         <w:t>Motivation: This dataset had a much higher number of relevant features, and 9 output labels. As such, many more hidden neurons were required. Additionally, the learning rate had to be decreased, probably because of the close similarity between many targets, leading to an unstable predictor if the learning rate is just a little too high.</w:t>
       </w:r>
-      <w:bookmarkStart w:id="0" w:name="_GoBack"/>
-      <w:bookmarkEnd w:id="0"/>
     </w:p>
     <w:p>
       <w:pPr>

</xml_diff>

<commit_message>
lab 1 ready to send in
</commit_message>
<xml_diff>
--- a/TBMI26_assignments2019 2/TBMI26_Supervised_Report.docx
+++ b/TBMI26_assignments2019 2/TBMI26_Supervised_Report.docx
@@ -1351,11 +1351,134 @@
     <w:p>
       <w:pPr>
         <w:pStyle w:val="ListParagraph"/>
-        <w:rPr>
-          <w:b/>
-          <w:lang w:val="en-US"/>
-        </w:rPr>
-      </w:pPr>
+        <w:numPr>
+          <w:ilvl w:val="0"/>
+          <w:numId w:val="8"/>
+        </w:numPr>
+        <w:rPr>
+          <w:lang w:val="en-US"/>
+        </w:rPr>
+      </w:pPr>
+      <w:r>
+        <w:rPr>
+          <w:lang w:val="en-US"/>
+        </w:rPr>
+        <w:t>Initialize weights to random values close to 0</w:t>
+      </w:r>
+    </w:p>
+    <w:p>
+      <w:pPr>
+        <w:pStyle w:val="ListParagraph"/>
+        <w:numPr>
+          <w:ilvl w:val="0"/>
+          <w:numId w:val="8"/>
+        </w:numPr>
+        <w:rPr>
+          <w:lang w:val="en-US"/>
+        </w:rPr>
+      </w:pPr>
+      <w:r>
+        <w:rPr>
+          <w:lang w:val="en-US"/>
+        </w:rPr>
+        <w:t xml:space="preserve">Calculate </w:t>
+      </w:r>
+      <w:r>
+        <w:rPr>
+          <w:lang w:val="en-US"/>
+        </w:rPr>
+        <w:t>network output</w:t>
+      </w:r>
+      <w:r>
+        <w:rPr>
+          <w:lang w:val="en-US"/>
+        </w:rPr>
+        <w:t xml:space="preserve"> by running the network</w:t>
+      </w:r>
+    </w:p>
+    <w:p>
+      <w:pPr>
+        <w:pStyle w:val="ListParagraph"/>
+        <w:numPr>
+          <w:ilvl w:val="0"/>
+          <w:numId w:val="8"/>
+        </w:numPr>
+        <w:rPr>
+          <w:lang w:val="en-US"/>
+        </w:rPr>
+      </w:pPr>
+      <w:r>
+        <w:rPr>
+          <w:lang w:val="en-US"/>
+        </w:rPr>
+        <w:t>Calculate gradient</w:t>
+      </w:r>
+      <w:r>
+        <w:rPr>
+          <w:lang w:val="en-US"/>
+        </w:rPr>
+        <w:t xml:space="preserve"> with help of output</w:t>
+      </w:r>
+      <w:r>
+        <w:rPr>
+          <w:lang w:val="en-US"/>
+        </w:rPr>
+        <w:t xml:space="preserve"> (different gradient update functions for different layers when applicable)</w:t>
+      </w:r>
+    </w:p>
+    <w:p>
+      <w:pPr>
+        <w:pStyle w:val="ListParagraph"/>
+        <w:numPr>
+          <w:ilvl w:val="0"/>
+          <w:numId w:val="8"/>
+        </w:numPr>
+        <w:rPr>
+          <w:lang w:val="en-US"/>
+        </w:rPr>
+      </w:pPr>
+      <w:r>
+        <w:rPr>
+          <w:lang w:val="en-US"/>
+        </w:rPr>
+        <w:t>Update weights via step function (with help of gradient)</w:t>
+      </w:r>
+    </w:p>
+    <w:p>
+      <w:pPr>
+        <w:pStyle w:val="ListParagraph"/>
+        <w:numPr>
+          <w:ilvl w:val="0"/>
+          <w:numId w:val="8"/>
+        </w:numPr>
+        <w:rPr>
+          <w:lang w:val="en-US"/>
+        </w:rPr>
+      </w:pPr>
+      <w:r>
+        <w:rPr>
+          <w:lang w:val="en-US"/>
+        </w:rPr>
+        <w:t>Calculate errors</w:t>
+      </w:r>
+    </w:p>
+    <w:p>
+      <w:pPr>
+        <w:pStyle w:val="ListParagraph"/>
+        <w:numPr>
+          <w:ilvl w:val="0"/>
+          <w:numId w:val="8"/>
+        </w:numPr>
+        <w:rPr>
+          <w:lang w:val="en-US"/>
+        </w:rPr>
+      </w:pPr>
+      <w:r>
+        <w:rPr>
+          <w:lang w:val="en-US"/>
+        </w:rPr>
+        <w:t>Repeat 2 through 5 for a given number of epochs</w:t>
+      </w:r>
     </w:p>
     <w:p>
       <w:pPr>
@@ -1651,6 +1774,7 @@
         <w:rPr>
           <w:lang w:val="en-US"/>
         </w:rPr>
+        <w:lastRenderedPageBreak/>
         <w:t>Learning Rate</w:t>
       </w:r>
       <w:r>
@@ -1732,7 +1856,6 @@
           <w:noProof/>
           <w:lang w:val="en-US"/>
         </w:rPr>
-        <w:lastRenderedPageBreak/>
         <w:drawing>
           <wp:inline distT="0" distB="0" distL="0" distR="0" wp14:anchorId="73ECD9D2" wp14:editId="5322EC83">
             <wp:extent cx="2578100" cy="1933717"/>
@@ -2236,7 +2359,14 @@
         <w:rPr>
           <w:lang w:val="en-US"/>
         </w:rPr>
-        <w:t xml:space="preserve"> of neurons (which in turn also is because of the complexity), the network needed more epochs to train. </w:t>
+        <w:t xml:space="preserve"> of neurons (which in turn also is </w:t>
+      </w:r>
+      <w:r>
+        <w:rPr>
+          <w:lang w:val="en-US"/>
+        </w:rPr>
+        <w:lastRenderedPageBreak/>
+        <w:t xml:space="preserve">because of the complexity), the network needed more epochs to train. </w:t>
       </w:r>
       <w:r>
         <w:rPr>
@@ -2281,7 +2411,6 @@
           <w:noProof/>
           <w:lang w:val="en-US"/>
         </w:rPr>
-        <w:lastRenderedPageBreak/>
         <w:drawing>
           <wp:inline distT="0" distB="0" distL="0" distR="0" wp14:anchorId="2D816687" wp14:editId="7C7FB523">
             <wp:extent cx="2616200" cy="1962294"/>
@@ -2564,8 +2693,6 @@
         </w:rPr>
         <w:t xml:space="preserve"> compared to optimized solution</w:t>
       </w:r>
-      <w:bookmarkStart w:id="0" w:name="_GoBack"/>
-      <w:bookmarkEnd w:id="0"/>
       <w:r>
         <w:rPr>
           <w:lang w:val="en-US"/>
@@ -2607,6 +2734,7 @@
           <w:noProof/>
           <w:lang w:val="en-US"/>
         </w:rPr>
+        <w:lastRenderedPageBreak/>
         <w:drawing>
           <wp:inline distT="0" distB="0" distL="0" distR="0" wp14:anchorId="3B9817D8" wp14:editId="627FDF36">
             <wp:extent cx="3962400" cy="2972019"/>
@@ -2658,7 +2786,6 @@
           <w:noProof/>
           <w:lang w:val="en-US"/>
         </w:rPr>
-        <w:lastRenderedPageBreak/>
         <w:drawing>
           <wp:inline distT="0" distB="0" distL="0" distR="0" wp14:anchorId="6B76D4DD" wp14:editId="251FC99E">
             <wp:extent cx="2558171" cy="1918769"/>
@@ -2821,10 +2948,168 @@
       <w:pPr>
         <w:pStyle w:val="ListParagraph"/>
         <w:rPr>
-          <w:b/>
-          <w:lang w:val="en-US"/>
-        </w:rPr>
-      </w:pPr>
+          <w:lang w:val="en-US"/>
+        </w:rPr>
+      </w:pPr>
+      <w:r>
+        <w:rPr>
+          <w:lang w:val="en-US"/>
+        </w:rPr>
+        <w:t xml:space="preserve">For these datasets, </w:t>
+      </w:r>
+      <w:proofErr w:type="spellStart"/>
+      <w:r>
+        <w:rPr>
+          <w:lang w:val="en-US"/>
+        </w:rPr>
+        <w:t>kNN</w:t>
+      </w:r>
+      <w:proofErr w:type="spellEnd"/>
+      <w:r>
+        <w:rPr>
+          <w:lang w:val="en-US"/>
+        </w:rPr>
+        <w:t xml:space="preserve"> works particularly well. There is very little noise and outliers, which suits </w:t>
+      </w:r>
+      <w:proofErr w:type="spellStart"/>
+      <w:r>
+        <w:rPr>
+          <w:lang w:val="en-US"/>
+        </w:rPr>
+        <w:t>kNN</w:t>
+      </w:r>
+      <w:proofErr w:type="spellEnd"/>
+      <w:r>
+        <w:rPr>
+          <w:lang w:val="en-US"/>
+        </w:rPr>
+        <w:t xml:space="preserve"> well</w:t>
+      </w:r>
+      <w:r>
+        <w:rPr>
+          <w:lang w:val="en-US"/>
+        </w:rPr>
+        <w:t>, meaning we can often keep k low</w:t>
+      </w:r>
+      <w:r>
+        <w:rPr>
+          <w:lang w:val="en-US"/>
+        </w:rPr>
+        <w:t xml:space="preserve">. However, </w:t>
+      </w:r>
+      <w:r>
+        <w:rPr>
+          <w:lang w:val="en-US"/>
+        </w:rPr>
+        <w:t xml:space="preserve">for </w:t>
+      </w:r>
+      <w:r>
+        <w:rPr>
+          <w:lang w:val="en-US"/>
+        </w:rPr>
+        <w:t xml:space="preserve">sets like set 4, there is a lot of training points available </w:t>
+      </w:r>
+      <w:r>
+        <w:rPr>
+          <w:lang w:val="en-US"/>
+        </w:rPr>
+        <w:t xml:space="preserve">which </w:t>
+      </w:r>
+      <w:r>
+        <w:rPr>
+          <w:lang w:val="en-US"/>
+        </w:rPr>
+        <w:t>means each prediction will take a lot of time.</w:t>
+      </w:r>
+    </w:p>
+    <w:p>
+      <w:pPr>
+        <w:pStyle w:val="ListParagraph"/>
+        <w:rPr>
+          <w:lang w:val="en-US"/>
+        </w:rPr>
+      </w:pPr>
+    </w:p>
+    <w:p>
+      <w:pPr>
+        <w:pStyle w:val="ListParagraph"/>
+        <w:rPr>
+          <w:lang w:val="en-US"/>
+        </w:rPr>
+      </w:pPr>
+      <w:r>
+        <w:rPr>
+          <w:lang w:val="en-US"/>
+        </w:rPr>
+        <w:t xml:space="preserve">Compared with </w:t>
+      </w:r>
+      <w:proofErr w:type="spellStart"/>
+      <w:r>
+        <w:rPr>
+          <w:lang w:val="en-US"/>
+        </w:rPr>
+        <w:t>kNN</w:t>
+      </w:r>
+      <w:proofErr w:type="spellEnd"/>
+      <w:r>
+        <w:rPr>
+          <w:lang w:val="en-US"/>
+        </w:rPr>
+        <w:t>, neural networks still perform well</w:t>
+      </w:r>
+      <w:r>
+        <w:rPr>
+          <w:lang w:val="en-US"/>
+        </w:rPr>
+        <w:t xml:space="preserve">, albeit with somewhat lesser performance for the more complicated sets, as it needs to </w:t>
+      </w:r>
+      <w:r>
+        <w:rPr>
+          <w:lang w:val="en-US"/>
+        </w:rPr>
+        <w:t>find a complex combination of weights</w:t>
+      </w:r>
+      <w:r>
+        <w:rPr>
+          <w:lang w:val="en-US"/>
+        </w:rPr>
+        <w:t xml:space="preserve"> in a possibly hard to reach global minima</w:t>
+      </w:r>
+      <w:r>
+        <w:rPr>
+          <w:lang w:val="en-US"/>
+        </w:rPr>
+        <w:t xml:space="preserve">. Training takes a lot more time, but testing is extremely quick. For set 4 for instance, if it were a real-world application where the classifier would be queried multiple times, the slow nature of the </w:t>
+      </w:r>
+      <w:proofErr w:type="spellStart"/>
+      <w:r>
+        <w:rPr>
+          <w:lang w:val="en-US"/>
+        </w:rPr>
+        <w:t>kNN</w:t>
+      </w:r>
+      <w:proofErr w:type="spellEnd"/>
+      <w:r>
+        <w:rPr>
+          <w:lang w:val="en-US"/>
+        </w:rPr>
+        <w:t xml:space="preserve"> would quickly become annoying, whereas the network would answer almost instantaneously.</w:t>
+      </w:r>
+    </w:p>
+    <w:p>
+      <w:pPr>
+        <w:pStyle w:val="ListParagraph"/>
+        <w:rPr>
+          <w:lang w:val="en-US"/>
+        </w:rPr>
+      </w:pPr>
+      <w:r>
+        <w:rPr>
+          <w:lang w:val="en-US"/>
+        </w:rPr>
+        <w:lastRenderedPageBreak/>
+        <w:t>It would be interesting to see the classifiers compared against a dataset with more outliers.</w:t>
+      </w:r>
     </w:p>
     <w:p>
       <w:pPr>
@@ -2881,19 +3166,51 @@
     </w:p>
     <w:p>
       <w:pPr>
-        <w:rPr>
-          <w:b/>
-          <w:lang w:val="en-US"/>
-        </w:rPr>
-      </w:pPr>
-    </w:p>
-    <w:p>
-      <w:pPr>
-        <w:rPr>
-          <w:b/>
-          <w:lang w:val="en-US"/>
-        </w:rPr>
-      </w:pPr>
+        <w:ind w:left="720"/>
+        <w:rPr>
+          <w:lang w:val="en-US"/>
+        </w:rPr>
+      </w:pPr>
+      <w:r>
+        <w:rPr>
+          <w:lang w:val="en-US"/>
+        </w:rPr>
+        <w:t>It might be interesting to try different activation-functions for the neural network</w:t>
+      </w:r>
+      <w:r>
+        <w:rPr>
+          <w:lang w:val="en-US"/>
+        </w:rPr>
+        <w:t>. For instance, a gaussian activation function might very easily identify the upper-right distribution in dataset 3, and might converge to an excellently generalizable solution for dataset 2 in much shorter time.</w:t>
+      </w:r>
+    </w:p>
+    <w:p>
+      <w:pPr>
+        <w:ind w:left="720"/>
+        <w:rPr>
+          <w:lang w:val="en-US"/>
+        </w:rPr>
+      </w:pPr>
+      <w:r>
+        <w:rPr>
+          <w:lang w:val="en-US"/>
+        </w:rPr>
+        <w:t>Additionally, for dataset 2 the problem could become linearly separable by converting to polar coordinates</w:t>
+      </w:r>
+      <w:r>
+        <w:rPr>
+          <w:lang w:val="en-US"/>
+        </w:rPr>
+        <w:t>, and this might simplify the solution of set 3 as well</w:t>
+      </w:r>
+      <w:bookmarkStart w:id="0" w:name="_GoBack"/>
+      <w:bookmarkEnd w:id="0"/>
+      <w:r>
+        <w:rPr>
+          <w:lang w:val="en-US"/>
+        </w:rPr>
+        <w:t>.</w:t>
+      </w:r>
     </w:p>
     <w:p>
       <w:pPr>
@@ -2923,6 +3240,95 @@
 <file path=word/numbering.xml><?xml version="1.0" encoding="utf-8"?>
 <w:numbering xmlns:wpc="http://schemas.microsoft.com/office/word/2010/wordprocessingCanvas" xmlns:cx="http://schemas.microsoft.com/office/drawing/2014/chartex" xmlns:cx1="http://schemas.microsoft.com/office/drawing/2015/9/8/chartex" xmlns:cx2="http://schemas.microsoft.com/office/drawing/2015/10/21/chartex" xmlns:cx3="http://schemas.microsoft.com/office/drawing/2016/5/9/chartex" xmlns:cx4="http://schemas.microsoft.com/office/drawing/2016/5/10/chartex" xmlns:cx5="http://schemas.microsoft.com/office/drawing/2016/5/11/chartex" xmlns:cx6="http://schemas.microsoft.com/office/drawing/2016/5/12/chartex" xmlns:cx7="http://schemas.microsoft.com/office/drawing/2016/5/13/chartex" xmlns:cx8="http://schemas.microsoft.com/office/drawing/2016/5/14/chartex" xmlns:mc="http://schemas.openxmlformats.org/markup-compatibility/2006" xmlns:aink="http://schemas.microsoft.com/office/drawing/2016/ink" xmlns:am3d="http://schemas.microsoft.com/office/drawing/2017/model3d" xmlns:o="urn:schemas-microsoft-com:office:office" xmlns:r="http://schemas.openxmlformats.org/officeDocument/2006/relationships" xmlns:m="http://schemas.openxmlformats.org/officeDocument/2006/math" xmlns:v="urn:schemas-microsoft-com:vml" xmlns:wp14="http://schemas.microsoft.com/office/word/2010/wordprocessingDrawing" xmlns:wp="http://schemas.openxmlformats.org/drawingml/2006/wordprocessingDrawing" xmlns:w10="urn:schemas-microsoft-com:office:word" xmlns:w="http://schemas.openxmlformats.org/wordprocessingml/2006/main" xmlns:w14="http://schemas.microsoft.com/office/word/2010/wordml" xmlns:w15="http://schemas.microsoft.com/office/word/2012/wordml" xmlns:w16cid="http://schemas.microsoft.com/office/word/2016/wordml/cid" xmlns:w16se="http://schemas.microsoft.com/office/word/2015/wordml/symex" xmlns:wpg="http://schemas.microsoft.com/office/word/2010/wordprocessingGroup" xmlns:wpi="http://schemas.microsoft.com/office/word/2010/wordprocessingInk" xmlns:wne="http://schemas.microsoft.com/office/word/2006/wordml" xmlns:wps="http://schemas.microsoft.com/office/word/2010/wordprocessingShape" mc:Ignorable="w14 w15 w16se w16cid wp14">
   <w:abstractNum w:abstractNumId="0" w15:restartNumberingAfterBreak="0">
+    <w:nsid w:val="20C311D6"/>
+    <w:multiLevelType w:val="hybridMultilevel"/>
+    <w:tmpl w:val="AA88BAFA"/>
+    <w:lvl w:ilvl="0" w:tplc="A6163E8A">
+      <w:start w:val="1"/>
+      <w:numFmt w:val="decimal"/>
+      <w:lvlText w:val="%1."/>
+      <w:lvlJc w:val="left"/>
+      <w:pPr>
+        <w:ind w:left="1080" w:hanging="360"/>
+      </w:pPr>
+      <w:rPr>
+        <w:rFonts w:hint="default"/>
+      </w:rPr>
+    </w:lvl>
+    <w:lvl w:ilvl="1" w:tplc="04090019" w:tentative="1">
+      <w:start w:val="1"/>
+      <w:numFmt w:val="lowerLetter"/>
+      <w:lvlText w:val="%2."/>
+      <w:lvlJc w:val="left"/>
+      <w:pPr>
+        <w:ind w:left="1800" w:hanging="360"/>
+      </w:pPr>
+    </w:lvl>
+    <w:lvl w:ilvl="2" w:tplc="0409001B" w:tentative="1">
+      <w:start w:val="1"/>
+      <w:numFmt w:val="lowerRoman"/>
+      <w:lvlText w:val="%3."/>
+      <w:lvlJc w:val="right"/>
+      <w:pPr>
+        <w:ind w:left="2520" w:hanging="180"/>
+      </w:pPr>
+    </w:lvl>
+    <w:lvl w:ilvl="3" w:tplc="0409000F" w:tentative="1">
+      <w:start w:val="1"/>
+      <w:numFmt w:val="decimal"/>
+      <w:lvlText w:val="%4."/>
+      <w:lvlJc w:val="left"/>
+      <w:pPr>
+        <w:ind w:left="3240" w:hanging="360"/>
+      </w:pPr>
+    </w:lvl>
+    <w:lvl w:ilvl="4" w:tplc="04090019" w:tentative="1">
+      <w:start w:val="1"/>
+      <w:numFmt w:val="lowerLetter"/>
+      <w:lvlText w:val="%5."/>
+      <w:lvlJc w:val="left"/>
+      <w:pPr>
+        <w:ind w:left="3960" w:hanging="360"/>
+      </w:pPr>
+    </w:lvl>
+    <w:lvl w:ilvl="5" w:tplc="0409001B" w:tentative="1">
+      <w:start w:val="1"/>
+      <w:numFmt w:val="lowerRoman"/>
+      <w:lvlText w:val="%6."/>
+      <w:lvlJc w:val="right"/>
+      <w:pPr>
+        <w:ind w:left="4680" w:hanging="180"/>
+      </w:pPr>
+    </w:lvl>
+    <w:lvl w:ilvl="6" w:tplc="0409000F" w:tentative="1">
+      <w:start w:val="1"/>
+      <w:numFmt w:val="decimal"/>
+      <w:lvlText w:val="%7."/>
+      <w:lvlJc w:val="left"/>
+      <w:pPr>
+        <w:ind w:left="5400" w:hanging="360"/>
+      </w:pPr>
+    </w:lvl>
+    <w:lvl w:ilvl="7" w:tplc="04090019" w:tentative="1">
+      <w:start w:val="1"/>
+      <w:numFmt w:val="lowerLetter"/>
+      <w:lvlText w:val="%8."/>
+      <w:lvlJc w:val="left"/>
+      <w:pPr>
+        <w:ind w:left="6120" w:hanging="360"/>
+      </w:pPr>
+    </w:lvl>
+    <w:lvl w:ilvl="8" w:tplc="0409001B" w:tentative="1">
+      <w:start w:val="1"/>
+      <w:numFmt w:val="lowerRoman"/>
+      <w:lvlText w:val="%9."/>
+      <w:lvlJc w:val="right"/>
+      <w:pPr>
+        <w:ind w:left="6840" w:hanging="180"/>
+      </w:pPr>
+    </w:lvl>
+  </w:abstractNum>
+  <w:abstractNum w:abstractNumId="1" w15:restartNumberingAfterBreak="0">
     <w:nsid w:val="268A22EE"/>
     <w:multiLevelType w:val="hybridMultilevel"/>
     <w:tmpl w:val="56E625CA"/>
@@ -3035,7 +3441,7 @@
       </w:rPr>
     </w:lvl>
   </w:abstractNum>
-  <w:abstractNum w:abstractNumId="1" w15:restartNumberingAfterBreak="0">
+  <w:abstractNum w:abstractNumId="2" w15:restartNumberingAfterBreak="0">
     <w:nsid w:val="2D0A24DE"/>
     <w:multiLevelType w:val="hybridMultilevel"/>
     <w:tmpl w:val="39388A26"/>
@@ -3148,7 +3554,7 @@
       </w:rPr>
     </w:lvl>
   </w:abstractNum>
-  <w:abstractNum w:abstractNumId="2" w15:restartNumberingAfterBreak="0">
+  <w:abstractNum w:abstractNumId="3" w15:restartNumberingAfterBreak="0">
     <w:nsid w:val="2EEE0C74"/>
     <w:multiLevelType w:val="hybridMultilevel"/>
     <w:tmpl w:val="FB78C67E"/>
@@ -3261,7 +3667,7 @@
       </w:rPr>
     </w:lvl>
   </w:abstractNum>
-  <w:abstractNum w:abstractNumId="3" w15:restartNumberingAfterBreak="0">
+  <w:abstractNum w:abstractNumId="4" w15:restartNumberingAfterBreak="0">
     <w:nsid w:val="3737764F"/>
     <w:multiLevelType w:val="hybridMultilevel"/>
     <w:tmpl w:val="03820BC6"/>
@@ -3374,7 +3780,96 @@
       </w:rPr>
     </w:lvl>
   </w:abstractNum>
-  <w:abstractNum w:abstractNumId="4" w15:restartNumberingAfterBreak="0">
+  <w:abstractNum w:abstractNumId="5" w15:restartNumberingAfterBreak="0">
+    <w:nsid w:val="4286539E"/>
+    <w:multiLevelType w:val="hybridMultilevel"/>
+    <w:tmpl w:val="3C40C568"/>
+    <w:lvl w:ilvl="0" w:tplc="30D0296A">
+      <w:start w:val="1"/>
+      <w:numFmt w:val="decimal"/>
+      <w:lvlText w:val="%1."/>
+      <w:lvlJc w:val="left"/>
+      <w:pPr>
+        <w:ind w:left="1080" w:hanging="360"/>
+      </w:pPr>
+      <w:rPr>
+        <w:rFonts w:hint="default"/>
+      </w:rPr>
+    </w:lvl>
+    <w:lvl w:ilvl="1" w:tplc="04090019" w:tentative="1">
+      <w:start w:val="1"/>
+      <w:numFmt w:val="lowerLetter"/>
+      <w:lvlText w:val="%2."/>
+      <w:lvlJc w:val="left"/>
+      <w:pPr>
+        <w:ind w:left="1800" w:hanging="360"/>
+      </w:pPr>
+    </w:lvl>
+    <w:lvl w:ilvl="2" w:tplc="0409001B" w:tentative="1">
+      <w:start w:val="1"/>
+      <w:numFmt w:val="lowerRoman"/>
+      <w:lvlText w:val="%3."/>
+      <w:lvlJc w:val="right"/>
+      <w:pPr>
+        <w:ind w:left="2520" w:hanging="180"/>
+      </w:pPr>
+    </w:lvl>
+    <w:lvl w:ilvl="3" w:tplc="0409000F" w:tentative="1">
+      <w:start w:val="1"/>
+      <w:numFmt w:val="decimal"/>
+      <w:lvlText w:val="%4."/>
+      <w:lvlJc w:val="left"/>
+      <w:pPr>
+        <w:ind w:left="3240" w:hanging="360"/>
+      </w:pPr>
+    </w:lvl>
+    <w:lvl w:ilvl="4" w:tplc="04090019" w:tentative="1">
+      <w:start w:val="1"/>
+      <w:numFmt w:val="lowerLetter"/>
+      <w:lvlText w:val="%5."/>
+      <w:lvlJc w:val="left"/>
+      <w:pPr>
+        <w:ind w:left="3960" w:hanging="360"/>
+      </w:pPr>
+    </w:lvl>
+    <w:lvl w:ilvl="5" w:tplc="0409001B" w:tentative="1">
+      <w:start w:val="1"/>
+      <w:numFmt w:val="lowerRoman"/>
+      <w:lvlText w:val="%6."/>
+      <w:lvlJc w:val="right"/>
+      <w:pPr>
+        <w:ind w:left="4680" w:hanging="180"/>
+      </w:pPr>
+    </w:lvl>
+    <w:lvl w:ilvl="6" w:tplc="0409000F" w:tentative="1">
+      <w:start w:val="1"/>
+      <w:numFmt w:val="decimal"/>
+      <w:lvlText w:val="%7."/>
+      <w:lvlJc w:val="left"/>
+      <w:pPr>
+        <w:ind w:left="5400" w:hanging="360"/>
+      </w:pPr>
+    </w:lvl>
+    <w:lvl w:ilvl="7" w:tplc="04090019" w:tentative="1">
+      <w:start w:val="1"/>
+      <w:numFmt w:val="lowerLetter"/>
+      <w:lvlText w:val="%8."/>
+      <w:lvlJc w:val="left"/>
+      <w:pPr>
+        <w:ind w:left="6120" w:hanging="360"/>
+      </w:pPr>
+    </w:lvl>
+    <w:lvl w:ilvl="8" w:tplc="0409001B" w:tentative="1">
+      <w:start w:val="1"/>
+      <w:numFmt w:val="lowerRoman"/>
+      <w:lvlText w:val="%9."/>
+      <w:lvlJc w:val="right"/>
+      <w:pPr>
+        <w:ind w:left="6840" w:hanging="180"/>
+      </w:pPr>
+    </w:lvl>
+  </w:abstractNum>
+  <w:abstractNum w:abstractNumId="6" w15:restartNumberingAfterBreak="0">
     <w:nsid w:val="7036066F"/>
     <w:multiLevelType w:val="hybridMultilevel"/>
     <w:tmpl w:val="F7588DC2"/>
@@ -3487,7 +3982,7 @@
       </w:rPr>
     </w:lvl>
   </w:abstractNum>
-  <w:abstractNum w:abstractNumId="5" w15:restartNumberingAfterBreak="0">
+  <w:abstractNum w:abstractNumId="7" w15:restartNumberingAfterBreak="0">
     <w:nsid w:val="723061F5"/>
     <w:multiLevelType w:val="hybridMultilevel"/>
     <w:tmpl w:val="99084894"/>
@@ -3601,22 +4096,28 @@
     </w:lvl>
   </w:abstractNum>
   <w:num w:numId="1">
+    <w:abstractNumId w:val="1"/>
+  </w:num>
+  <w:num w:numId="2">
+    <w:abstractNumId w:val="2"/>
+  </w:num>
+  <w:num w:numId="3">
+    <w:abstractNumId w:val="7"/>
+  </w:num>
+  <w:num w:numId="4">
+    <w:abstractNumId w:val="3"/>
+  </w:num>
+  <w:num w:numId="5">
+    <w:abstractNumId w:val="4"/>
+  </w:num>
+  <w:num w:numId="6">
+    <w:abstractNumId w:val="6"/>
+  </w:num>
+  <w:num w:numId="7">
     <w:abstractNumId w:val="0"/>
   </w:num>
-  <w:num w:numId="2">
-    <w:abstractNumId w:val="1"/>
-  </w:num>
-  <w:num w:numId="3">
+  <w:num w:numId="8">
     <w:abstractNumId w:val="5"/>
-  </w:num>
-  <w:num w:numId="4">
-    <w:abstractNumId w:val="2"/>
-  </w:num>
-  <w:num w:numId="5">
-    <w:abstractNumId w:val="3"/>
-  </w:num>
-  <w:num w:numId="6">
-    <w:abstractNumId w:val="4"/>
   </w:num>
 </w:numbering>
 </file>

</xml_diff>